<commit_message>
Submitting some of the new articles related to chapter2
Adding new articles in support of Chapter2 content.
</commit_message>
<xml_diff>
--- a/documents/reference_articles/reference_articles_summary_notes.docx
+++ b/documents/reference_articles/reference_articles_summary_notes.docx
@@ -22078,23 +22078,7 @@
           <w:sz w:val="24"/>
           <w:szCs w:val="24"/>
         </w:rPr>
-        <w:t xml:space="preserve">The </w:t>
-      </w:r>
-      <w:r>
-        <w:rPr>
-          <w:rFonts w:ascii="Times New Roman" w:hAnsi="Times New Roman" w:cs="Times New Roman"/>
-          <w:sz w:val="24"/>
-          <w:szCs w:val="24"/>
-        </w:rPr>
-        <w:t>article</w:t>
-      </w:r>
-      <w:r>
-        <w:rPr>
-          <w:rFonts w:ascii="Times New Roman" w:hAnsi="Times New Roman" w:cs="Times New Roman"/>
-          <w:sz w:val="24"/>
-          <w:szCs w:val="24"/>
-        </w:rPr>
-        <w:t xml:space="preserve"> discusses the creation of data-driven digital twins using a combination of physics-based models and interpretable machine learning. The methodology involves generating training data offline by simulating various asset states using the physics-based model library. This data is then used to train an interpretable data-driven classifier, specifically utilizing optimal trees as a scalable machine learning method.</w:t>
+        <w:t>The article discusses the creation of data-driven digital twins using a combination of physics-based models and interpretable machine learning. The methodology involves generating training data offline by simulating various asset states using the physics-based model library. This data is then used to train an interpretable data-driven classifier, specifically utilizing optimal trees as a scalable machine learning method.</w:t>
       </w:r>
     </w:p>
     <w:p>
@@ -22132,23 +22116,7 @@
           <w:sz w:val="24"/>
           <w:szCs w:val="24"/>
         </w:rPr>
-        <w:t xml:space="preserve">Overall, the methodology outlined in the </w:t>
-      </w:r>
-      <w:r>
-        <w:rPr>
-          <w:rFonts w:ascii="Times New Roman" w:hAnsi="Times New Roman" w:cs="Times New Roman"/>
-          <w:sz w:val="24"/>
-          <w:szCs w:val="24"/>
-        </w:rPr>
-        <w:t>study</w:t>
-      </w:r>
-      <w:r>
-        <w:rPr>
-          <w:rFonts w:ascii="Times New Roman" w:hAnsi="Times New Roman" w:cs="Times New Roman"/>
-          <w:sz w:val="24"/>
-          <w:szCs w:val="24"/>
-        </w:rPr>
-        <w:t xml:space="preserve"> enables the development of predictive digital twins that leverage machine learning models to rapidly estimate asset states, facilitate decision-making, and enhance operational efficiency.</w:t>
+        <w:t>Overall, the methodology outlined in the study enables the development of predictive digital twins that leverage machine learning models to rapidly estimate asset states, facilitate decision-making, and enhance operational efficiency.</w:t>
       </w:r>
     </w:p>
     <w:p>
@@ -22632,16 +22600,7 @@
           <w:szCs w:val="24"/>
         </w:rPr>
         <w:lastRenderedPageBreak/>
-        <w:t>The</w:t>
-      </w:r>
-      <w:r>
-        <w:rPr>
-          <w:rFonts w:ascii="Times New Roman" w:eastAsia="Times New Roman" w:hAnsi="Times New Roman" w:cs="Times New Roman"/>
-          <w:color w:val="000000"/>
-          <w:sz w:val="24"/>
-          <w:szCs w:val="24"/>
-        </w:rPr>
-        <w:t xml:space="preserve"> research provides insights into the effectiveness of deep learning algorithms for wind turbine blade defect detection and proposes a new defect detection pipeline called Image Enhanced Mask R-CNN. The study's findings have implications for improving wind turbine maintenance practices in the wind power industry.</w:t>
+        <w:t>The research provides insights into the effectiveness of deep learning algorithms for wind turbine blade defect detection and proposes a new defect detection pipeline called Image Enhanced Mask R-CNN. The study's findings have implications for improving wind turbine maintenance practices in the wind power industry.</w:t>
       </w:r>
     </w:p>
     <w:p>
@@ -23337,25 +23296,7 @@
           <w:szCs w:val="24"/>
           <w:shd w:val="clear" w:color="auto" w:fill="F9F9FE"/>
         </w:rPr>
-        <w:t xml:space="preserve">The </w:t>
-      </w:r>
-      <w:r>
-        <w:rPr>
-          <w:rFonts w:ascii="Times New Roman" w:hAnsi="Times New Roman" w:cs="Times New Roman"/>
-          <w:sz w:val="24"/>
-          <w:szCs w:val="24"/>
-          <w:shd w:val="clear" w:color="auto" w:fill="F9F9FE"/>
-        </w:rPr>
-        <w:t>article</w:t>
-      </w:r>
-      <w:r>
-        <w:rPr>
-          <w:rFonts w:ascii="Times New Roman" w:hAnsi="Times New Roman" w:cs="Times New Roman"/>
-          <w:sz w:val="24"/>
-          <w:szCs w:val="24"/>
-          <w:shd w:val="clear" w:color="auto" w:fill="F9F9FE"/>
-        </w:rPr>
-        <w:t xml:space="preserve"> "Vision-Guided Object Recognition and 6D Pose Estimation System" presents a comprehensive study on a sophisticated system developed for unmanned aerial vehicles (UAVs) to enhance their capabilities in intelligent logistics. The system integrates object detection, target tracking, semantic segmentation, object classification, and 6D object pose estimation using deep neural networks. The researchers highlight the importance of accurate and efficient vision systems for UAVs in logistics tasks. The article reviews related work, discusses the system's methodology, experimental setup, and comparative results to demonstrate its effectiveness and robustness. The study is supported by various funding sources and datasets, and the authors declare no conflicts of interest. The article concludes with </w:t>
+        <w:t xml:space="preserve">The article "Vision-Guided Object Recognition and 6D Pose Estimation System" presents a comprehensive study on a sophisticated system developed for unmanned aerial vehicles (UAVs) to enhance their capabilities in intelligent logistics. The system integrates object detection, target tracking, semantic segmentation, object classification, and 6D object pose estimation using deep neural networks. The researchers highlight the importance of accurate and efficient vision systems for UAVs in logistics tasks. The article reviews related work, discusses the system's methodology, experimental setup, and comparative results to demonstrate its effectiveness and robustness. The study is supported by various funding sources and datasets, and the authors declare no conflicts of interest. The article concludes with </w:t>
       </w:r>
       <w:proofErr w:type="gramStart"/>
       <w:r>
@@ -25068,23 +25009,13 @@
         </w:rPr>
         <w:t xml:space="preserve"> </w:t>
       </w:r>
-      <w:proofErr w:type="gramStart"/>
       <w:r>
         <w:rPr>
           <w:rFonts w:ascii="Times New Roman" w:eastAsia="Times New Roman" w:hAnsi="Times New Roman" w:cs="Times New Roman"/>
           <w:sz w:val="24"/>
           <w:szCs w:val="24"/>
         </w:rPr>
-        <w:t>Use</w:t>
-      </w:r>
-      <w:proofErr w:type="gramEnd"/>
-      <w:r>
-        <w:rPr>
-          <w:rFonts w:ascii="Times New Roman" w:eastAsia="Times New Roman" w:hAnsi="Times New Roman" w:cs="Times New Roman"/>
-          <w:sz w:val="24"/>
-          <w:szCs w:val="24"/>
-        </w:rPr>
-        <w:t xml:space="preserve"> advanced analytics and machine learning algorithms to derive actionable insights.</w:t>
+        <w:t>Use advanced analytics and machine learning algorithms to derive actionable insights.</w:t>
       </w:r>
       <w:r>
         <w:rPr>
@@ -26366,16 +26297,7 @@
           <w:szCs w:val="24"/>
           <w:shd w:val="clear" w:color="auto" w:fill="F9F9FE"/>
         </w:rPr>
-        <w:t>The article discusses the labor-intensive nature of processing LiDAR data, particularly in filtering out ground and object points. Traditional methods often require manual intervention or extensive computational resources to separate these points accurately. The Fast Progressive TIN Densification (FPTD) algorithm presented in the article aims to streamline this process by automating the filtering process and improving efficiency</w:t>
-      </w:r>
-      <w:r>
-        <w:rPr>
-          <w:rFonts w:ascii="Times New Roman" w:hAnsi="Times New Roman" w:cs="Times New Roman"/>
-          <w:sz w:val="24"/>
-          <w:szCs w:val="24"/>
-          <w:shd w:val="clear" w:color="auto" w:fill="F9F9FE"/>
-        </w:rPr>
-        <w:t>.</w:t>
+        <w:t>The article discusses the labor-intensive nature of processing LiDAR data, particularly in filtering out ground and object points. Traditional methods often require manual intervention or extensive computational resources to separate these points accurately. The Fast Progressive TIN Densification (FPTD) algorithm presented in the article aims to streamline this process by automating the filtering process and improving efficiency.</w:t>
       </w:r>
     </w:p>
     <w:p>
@@ -27422,25 +27344,1778 @@
         <w:spacing w:line="480" w:lineRule="auto"/>
         <w:ind w:firstLine="720"/>
         <w:rPr>
+          <w:rFonts w:ascii="Times New Roman" w:hAnsi="Times New Roman" w:cs="Times New Roman"/>
+          <w:sz w:val="24"/>
+          <w:szCs w:val="24"/>
+        </w:rPr>
+      </w:pPr>
+      <w:r>
+        <w:rPr>
+          <w:rFonts w:ascii="Times New Roman" w:hAnsi="Times New Roman" w:cs="Times New Roman"/>
+          <w:sz w:val="24"/>
+          <w:szCs w:val="24"/>
+        </w:rPr>
+        <w:t>Overall, the study provides insights into the potential of automated techniques for urban tree surveys, highlighting the benefits and limitations of integrating LiDAR data, Google Street View images, and tree species classification apps. The findings contribute to advancing cost-effective and efficient methods for urban green inventory and city planning.</w:t>
+      </w:r>
+    </w:p>
+    <w:p>
+      <w:pPr>
+        <w:spacing w:line="480" w:lineRule="auto"/>
+        <w:rPr>
+          <w:rFonts w:ascii="Times New Roman" w:hAnsi="Times New Roman" w:cs="Times New Roman"/>
+          <w:sz w:val="24"/>
+          <w:szCs w:val="24"/>
+        </w:rPr>
+      </w:pPr>
+      <w:r>
+        <w:rPr>
+          <w:rFonts w:ascii="Times New Roman" w:hAnsi="Times New Roman" w:cs="Times New Roman"/>
+          <w:sz w:val="24"/>
+          <w:szCs w:val="24"/>
+          <w:shd w:val="clear" w:color="auto" w:fill="FFFFFF"/>
+        </w:rPr>
+        <w:lastRenderedPageBreak/>
+        <w:t>Diab, A., Kashef, R., &amp; Shaker, A.</w:t>
+      </w:r>
+      <w:r>
+        <w:rPr>
+          <w:rFonts w:ascii="Times New Roman" w:hAnsi="Times New Roman" w:cs="Times New Roman"/>
+          <w:sz w:val="24"/>
+          <w:szCs w:val="24"/>
+        </w:rPr>
+        <w:t> </w:t>
+      </w:r>
+      <w:r>
+        <w:rPr>
+          <w:rFonts w:ascii="Times New Roman" w:hAnsi="Times New Roman" w:cs="Times New Roman"/>
+          <w:sz w:val="24"/>
+          <w:szCs w:val="24"/>
+          <w:shd w:val="clear" w:color="auto" w:fill="FFFFFF"/>
+        </w:rPr>
+        <w:t>(2022).</w:t>
+      </w:r>
+      <w:r>
+        <w:rPr>
+          <w:rFonts w:ascii="Times New Roman" w:hAnsi="Times New Roman" w:cs="Times New Roman"/>
+          <w:sz w:val="24"/>
+          <w:szCs w:val="24"/>
+        </w:rPr>
+        <w:t> </w:t>
+      </w:r>
+      <w:r>
+        <w:rPr>
+          <w:rFonts w:ascii="Times New Roman" w:hAnsi="Times New Roman" w:cs="Times New Roman"/>
+          <w:sz w:val="24"/>
+          <w:szCs w:val="24"/>
+          <w:shd w:val="clear" w:color="auto" w:fill="FFFFFF"/>
+        </w:rPr>
+        <w:t>Deep Learning for LiDAR Point Cloud Classification in Remote Sensing</w:t>
+      </w:r>
+      <w:r>
+        <w:rPr>
+          <w:rFonts w:ascii="Times New Roman" w:hAnsi="Times New Roman" w:cs="Times New Roman"/>
+          <w:sz w:val="24"/>
+          <w:szCs w:val="24"/>
+        </w:rPr>
+        <w:t>. </w:t>
+      </w:r>
+      <w:r>
+        <w:rPr>
+          <w:rFonts w:ascii="Times New Roman" w:hAnsi="Times New Roman" w:cs="Times New Roman"/>
+          <w:i/>
+          <w:iCs/>
+          <w:sz w:val="24"/>
+          <w:szCs w:val="24"/>
+          <w:shd w:val="clear" w:color="auto" w:fill="FFFFFF"/>
+        </w:rPr>
+        <w:t>Sensors</w:t>
+      </w:r>
+      <w:r>
+        <w:rPr>
+          <w:rFonts w:ascii="Times New Roman" w:hAnsi="Times New Roman" w:cs="Times New Roman"/>
+          <w:sz w:val="24"/>
+          <w:szCs w:val="24"/>
+          <w:shd w:val="clear" w:color="auto" w:fill="FFFFFF"/>
+        </w:rPr>
+        <w:t>, </w:t>
+      </w:r>
+      <w:r>
+        <w:rPr>
+          <w:rFonts w:ascii="Times New Roman" w:hAnsi="Times New Roman" w:cs="Times New Roman"/>
+          <w:i/>
+          <w:iCs/>
+          <w:sz w:val="24"/>
+          <w:szCs w:val="24"/>
+          <w:shd w:val="clear" w:color="auto" w:fill="FFFFFF"/>
+        </w:rPr>
+        <w:t>22</w:t>
+      </w:r>
+      <w:r>
+        <w:rPr>
+          <w:rFonts w:ascii="Times New Roman" w:hAnsi="Times New Roman" w:cs="Times New Roman"/>
+          <w:sz w:val="24"/>
+          <w:szCs w:val="24"/>
+          <w:shd w:val="clear" w:color="auto" w:fill="FFFFFF"/>
+        </w:rPr>
+        <w:t xml:space="preserve">(20), 7868.  </w:t>
+      </w:r>
+      <w:hyperlink r:id="rId64" w:history="1">
+        <w:r>
+          <w:rPr>
+            <w:rStyle w:val="Hyperlink"/>
+            <w:rFonts w:ascii="Times New Roman" w:hAnsi="Times New Roman" w:cs="Times New Roman"/>
+            <w:sz w:val="24"/>
+            <w:szCs w:val="24"/>
+            <w:shd w:val="clear" w:color="auto" w:fill="FFFFFF"/>
+          </w:rPr>
+          <w:t>https://doi.org/10.3390/s22207868</w:t>
+        </w:r>
+      </w:hyperlink>
+    </w:p>
+    <w:p>
+      <w:pPr>
+        <w:spacing w:line="480" w:lineRule="auto"/>
+        <w:ind w:firstLine="720"/>
+        <w:rPr>
+          <w:rFonts w:ascii="Times New Roman" w:hAnsi="Times New Roman" w:cs="Times New Roman"/>
+          <w:sz w:val="24"/>
+          <w:szCs w:val="24"/>
+          <w:shd w:val="clear" w:color="auto" w:fill="F9F9FE"/>
+        </w:rPr>
+      </w:pPr>
+      <w:r>
+        <w:rPr>
+          <w:rFonts w:ascii="Times New Roman" w:hAnsi="Times New Roman" w:cs="Times New Roman"/>
+          <w:sz w:val="24"/>
+          <w:szCs w:val="24"/>
+          <w:shd w:val="clear" w:color="auto" w:fill="F9F9FE"/>
+        </w:rPr>
+        <w:t xml:space="preserve">The article discusses the application of deep learning techniques for LiDAR point cloud classification in remote sensing. It highlights the advantages of LiDAR technology in providing precise spatial information about Earth's surface components, particularly in vegetation analysis. The use of deep learning models, such as </w:t>
+      </w:r>
+      <w:proofErr w:type="spellStart"/>
+      <w:r>
+        <w:rPr>
+          <w:rFonts w:ascii="Times New Roman" w:hAnsi="Times New Roman" w:cs="Times New Roman"/>
+          <w:sz w:val="24"/>
+          <w:szCs w:val="24"/>
+          <w:shd w:val="clear" w:color="auto" w:fill="F9F9FE"/>
+        </w:rPr>
+        <w:t>PointNet</w:t>
+      </w:r>
+      <w:proofErr w:type="spellEnd"/>
+      <w:r>
+        <w:rPr>
+          <w:rFonts w:ascii="Times New Roman" w:hAnsi="Times New Roman" w:cs="Times New Roman"/>
+          <w:sz w:val="24"/>
+          <w:szCs w:val="24"/>
+          <w:shd w:val="clear" w:color="auto" w:fill="F9F9FE"/>
+        </w:rPr>
+        <w:t>-based architectures, has shown promising results in classifying point cloud data. The article also addresses challenges in LiDAR data processing, such as computational intensity and the need for standardized test datasets. Future directions include expanding deep learning methods in autonomous driving applications.</w:t>
+      </w:r>
+    </w:p>
+    <w:p>
+      <w:pPr>
+        <w:spacing w:line="480" w:lineRule="auto"/>
+        <w:rPr>
+          <w:rFonts w:ascii="Times New Roman" w:hAnsi="Times New Roman" w:cs="Times New Roman"/>
+          <w:sz w:val="24"/>
+          <w:szCs w:val="24"/>
+        </w:rPr>
+      </w:pPr>
+      <w:r>
+        <w:rPr>
+          <w:rFonts w:ascii="Times New Roman" w:hAnsi="Times New Roman" w:cs="Times New Roman"/>
+          <w:sz w:val="24"/>
+          <w:szCs w:val="24"/>
+        </w:rPr>
+        <w:t>According to the article, the primary benefits of LiDAR in comprehending foliage or vegetation include its sensitivity to vertical vegetation structure variations, enabling effective analysis in natural resources and forest applications. Additionally, LiDAR offers precise spatial information on vegetation shape and components, facilitating detailed foliage characterization and accurate tree species classification.</w:t>
+      </w:r>
+    </w:p>
+    <w:p>
+      <w:pPr>
+        <w:spacing w:line="480" w:lineRule="auto"/>
+        <w:ind w:firstLine="720"/>
+        <w:rPr>
+          <w:rFonts w:ascii="Times New Roman" w:hAnsi="Times New Roman" w:cs="Times New Roman"/>
+          <w:sz w:val="24"/>
+          <w:szCs w:val="24"/>
+        </w:rPr>
+      </w:pPr>
+      <w:r>
+        <w:rPr>
+          <w:rFonts w:ascii="Times New Roman" w:hAnsi="Times New Roman" w:cs="Times New Roman"/>
+          <w:sz w:val="24"/>
+          <w:szCs w:val="24"/>
+        </w:rPr>
+        <w:t>Concerning the constraints of LiDAR data processing, while specific limitations related to foliage understanding are not explicitly mentioned, general challenges may involve the computational intensity of LiDAR data processing, the complexity of interpreting large LiDAR point cloud datasets in dense vegetation environments, and factors like sensor calibration and data noise affecting data quality and analysis accuracy.</w:t>
+      </w:r>
+    </w:p>
+    <w:p>
+      <w:pPr>
+        <w:rPr>
+          <w:rFonts w:ascii="Open Sans" w:eastAsia="Times New Roman" w:hAnsi="Open Sans" w:cs="Open Sans"/>
+          <w:color w:val="4A4B51"/>
+          <w:sz w:val="20"/>
+          <w:szCs w:val="20"/>
+        </w:rPr>
+      </w:pPr>
+      <w:r>
+        <w:rPr>
+          <w:rFonts w:ascii="Open Sans" w:hAnsi="Open Sans" w:cs="Open Sans"/>
+          <w:color w:val="4A4B51"/>
+          <w:sz w:val="20"/>
+          <w:szCs w:val="20"/>
+        </w:rPr>
+        <w:br w:type="page"/>
+      </w:r>
+    </w:p>
+    <w:p>
+      <w:pPr>
+        <w:spacing w:line="480" w:lineRule="auto"/>
+        <w:rPr>
+          <w:rFonts w:ascii="Times New Roman" w:hAnsi="Times New Roman" w:cs="Times New Roman"/>
+          <w:sz w:val="24"/>
+          <w:szCs w:val="24"/>
+        </w:rPr>
+      </w:pPr>
+      <w:r>
+        <w:rPr>
+          <w:rFonts w:ascii="Times New Roman" w:hAnsi="Times New Roman" w:cs="Times New Roman"/>
+          <w:sz w:val="24"/>
+          <w:szCs w:val="24"/>
+        </w:rPr>
+        <w:lastRenderedPageBreak/>
+        <w:t>Lu, D., &amp; Jiang, X. (2024). A brief overview and perspective of using airborne Lidar data for forest biomass estimation. </w:t>
+      </w:r>
+      <w:r>
+        <w:rPr>
+          <w:rFonts w:ascii="Times New Roman" w:hAnsi="Times New Roman" w:cs="Times New Roman"/>
+          <w:i/>
+          <w:iCs/>
+          <w:sz w:val="24"/>
+          <w:szCs w:val="24"/>
+        </w:rPr>
+        <w:t>International Journal of Image and Data Fusion</w:t>
+      </w:r>
+      <w:r>
+        <w:rPr>
+          <w:rFonts w:ascii="Times New Roman" w:hAnsi="Times New Roman" w:cs="Times New Roman"/>
+          <w:sz w:val="24"/>
+          <w:szCs w:val="24"/>
+        </w:rPr>
+        <w:t>, </w:t>
+      </w:r>
+      <w:r>
+        <w:rPr>
+          <w:rFonts w:ascii="Times New Roman" w:hAnsi="Times New Roman" w:cs="Times New Roman"/>
+          <w:i/>
+          <w:iCs/>
+          <w:sz w:val="24"/>
+          <w:szCs w:val="24"/>
+        </w:rPr>
+        <w:t>15</w:t>
+      </w:r>
+      <w:r>
+        <w:rPr>
+          <w:rFonts w:ascii="Times New Roman" w:hAnsi="Times New Roman" w:cs="Times New Roman"/>
+          <w:sz w:val="24"/>
+          <w:szCs w:val="24"/>
+        </w:rPr>
+        <w:t xml:space="preserve">(1), 1–24.  </w:t>
+      </w:r>
+      <w:hyperlink r:id="rId65" w:history="1">
+        <w:r>
+          <w:rPr>
+            <w:rStyle w:val="Hyperlink"/>
+            <w:rFonts w:ascii="Times New Roman" w:hAnsi="Times New Roman" w:cs="Times New Roman"/>
+            <w:sz w:val="24"/>
+            <w:szCs w:val="24"/>
+          </w:rPr>
+          <w:t>https://doi.org/10.1080/19479832.2024.2309615</w:t>
+        </w:r>
+      </w:hyperlink>
+    </w:p>
+    <w:p>
+      <w:pPr>
+        <w:spacing w:line="480" w:lineRule="auto"/>
+        <w:ind w:firstLine="720"/>
+        <w:rPr>
+          <w:rFonts w:ascii="Times New Roman" w:hAnsi="Times New Roman" w:cs="Times New Roman"/>
+          <w:sz w:val="24"/>
+          <w:szCs w:val="24"/>
+          <w:shd w:val="clear" w:color="auto" w:fill="F9F9FE"/>
+        </w:rPr>
+      </w:pPr>
+      <w:r>
+        <w:rPr>
+          <w:rFonts w:ascii="Times New Roman" w:hAnsi="Times New Roman" w:cs="Times New Roman"/>
+          <w:sz w:val="24"/>
+          <w:szCs w:val="24"/>
+          <w:shd w:val="clear" w:color="auto" w:fill="F9F9FE"/>
+        </w:rPr>
+        <w:t>The limitations of LiDAR data mentioned in the article include the high data requirements, labor-intensive and time-consuming data collection process, and challenges in processing due to factors such as data volume, model complexity, and generalizability. The article highlights that the collection of reference data for biomass estimation can be one of the most labor-intensive and time-consuming components of a biomass mapping project. Additionally, the processing of LiDAR data can be complex due to considerations such as data volume, processing speed, model complexity, and generalizability, especially when using point cloud data directly as input. These challenges underscore the importance of carefully assessing the strengths and weaknesses of using LiDAR data for forest biomass estimation within specific contexts.</w:t>
+      </w:r>
+    </w:p>
+    <w:p>
+      <w:pPr>
+        <w:spacing w:line="480" w:lineRule="auto"/>
+        <w:rPr>
           <w:rFonts w:ascii="Times New Roman" w:eastAsia="Times New Roman" w:hAnsi="Times New Roman" w:cs="Times New Roman"/>
-        </w:rPr>
-      </w:pPr>
-      <w:r>
-        <w:rPr>
-          <w:rFonts w:ascii="Times New Roman" w:hAnsi="Times New Roman" w:cs="Times New Roman"/>
-          <w:sz w:val="24"/>
-          <w:szCs w:val="24"/>
-        </w:rPr>
-        <w:t xml:space="preserve">Overall, the study provides insights into the potential of automated techniques for urban tree surveys, highlighting the benefits and limitations of integrating LiDAR data, Google Street </w:t>
-      </w:r>
-      <w:r>
-        <w:rPr>
-          <w:rFonts w:ascii="Times New Roman" w:hAnsi="Times New Roman" w:cs="Times New Roman"/>
+          <w:sz w:val="24"/>
+          <w:szCs w:val="24"/>
+        </w:rPr>
+      </w:pPr>
+      <w:r>
+        <w:rPr>
+          <w:rFonts w:ascii="Times New Roman" w:eastAsia="Times New Roman" w:hAnsi="Times New Roman" w:cs="Times New Roman"/>
+          <w:sz w:val="24"/>
+          <w:szCs w:val="24"/>
+        </w:rPr>
+        <w:t>The key advantages of using airborne Lidar data for forest biomass estimation as highlighted in the article include:</w:t>
+      </w:r>
+    </w:p>
+    <w:p>
+      <w:pPr>
+        <w:pStyle w:val="ListParagraph"/>
+        <w:numPr>
+          <w:ilvl w:val="0"/>
+          <w:numId w:val="29"/>
+        </w:numPr>
+        <w:spacing w:line="480" w:lineRule="auto"/>
+        <w:rPr>
+          <w:rFonts w:ascii="Times New Roman" w:eastAsia="Times New Roman" w:hAnsi="Times New Roman" w:cs="Times New Roman"/>
+          <w:sz w:val="24"/>
+          <w:szCs w:val="24"/>
+        </w:rPr>
+      </w:pPr>
+      <w:r>
+        <w:rPr>
+          <w:rFonts w:ascii="Times New Roman" w:eastAsia="Times New Roman" w:hAnsi="Times New Roman" w:cs="Times New Roman"/>
+          <w:sz w:val="24"/>
+          <w:szCs w:val="24"/>
+        </w:rPr>
+        <w:t xml:space="preserve">Ability to </w:t>
+      </w:r>
+      <w:proofErr w:type="gramStart"/>
+      <w:r>
+        <w:rPr>
+          <w:rFonts w:ascii="Times New Roman" w:eastAsia="Times New Roman" w:hAnsi="Times New Roman" w:cs="Times New Roman"/>
+          <w:sz w:val="24"/>
+          <w:szCs w:val="24"/>
+        </w:rPr>
+        <w:t>quickly and accurately estimate forest biomass</w:t>
+      </w:r>
+      <w:proofErr w:type="gramEnd"/>
+      <w:r>
+        <w:rPr>
+          <w:rFonts w:ascii="Times New Roman" w:eastAsia="Times New Roman" w:hAnsi="Times New Roman" w:cs="Times New Roman"/>
+          <w:sz w:val="24"/>
+          <w:szCs w:val="24"/>
+        </w:rPr>
+        <w:t xml:space="preserve"> in a large area.</w:t>
+      </w:r>
+    </w:p>
+    <w:p>
+      <w:pPr>
+        <w:pStyle w:val="ListParagraph"/>
+        <w:numPr>
+          <w:ilvl w:val="0"/>
+          <w:numId w:val="29"/>
+        </w:numPr>
+        <w:spacing w:line="480" w:lineRule="auto"/>
+        <w:rPr>
+          <w:rFonts w:ascii="Times New Roman" w:eastAsia="Times New Roman" w:hAnsi="Times New Roman" w:cs="Times New Roman"/>
+          <w:sz w:val="24"/>
+          <w:szCs w:val="24"/>
+        </w:rPr>
+      </w:pPr>
+      <w:r>
+        <w:rPr>
+          <w:rFonts w:ascii="Times New Roman" w:eastAsia="Times New Roman" w:hAnsi="Times New Roman" w:cs="Times New Roman"/>
+          <w:sz w:val="24"/>
+          <w:szCs w:val="24"/>
+        </w:rPr>
+        <w:t>Capability to extract tree height, which is closely related to forest biomass/volume, addressing the common data saturation problem in optical sensor or SAR data.</w:t>
+      </w:r>
+    </w:p>
+    <w:p>
+      <w:pPr>
+        <w:pStyle w:val="ListParagraph"/>
+        <w:numPr>
+          <w:ilvl w:val="0"/>
+          <w:numId w:val="29"/>
+        </w:numPr>
+        <w:spacing w:line="480" w:lineRule="auto"/>
+        <w:rPr>
+          <w:rFonts w:ascii="Times New Roman" w:eastAsia="Times New Roman" w:hAnsi="Times New Roman" w:cs="Times New Roman"/>
+          <w:sz w:val="24"/>
+          <w:szCs w:val="24"/>
+        </w:rPr>
+      </w:pPr>
+      <w:r>
+        <w:rPr>
+          <w:rFonts w:ascii="Times New Roman" w:eastAsia="Times New Roman" w:hAnsi="Times New Roman" w:cs="Times New Roman"/>
+          <w:sz w:val="24"/>
+          <w:szCs w:val="24"/>
+        </w:rPr>
+        <w:t>Recognition as the most important data source for forest biomass estimation at the local scale, with many studies conducted for mapping forest biomass/carbon stock distributions in different climate zones.</w:t>
+      </w:r>
+    </w:p>
+    <w:p>
+      <w:pPr>
+        <w:pStyle w:val="ListParagraph"/>
+        <w:numPr>
+          <w:ilvl w:val="0"/>
+          <w:numId w:val="29"/>
+        </w:numPr>
+        <w:spacing w:line="480" w:lineRule="auto"/>
+        <w:rPr>
+          <w:rFonts w:ascii="Times New Roman" w:eastAsia="Times New Roman" w:hAnsi="Times New Roman" w:cs="Times New Roman"/>
+          <w:sz w:val="24"/>
+          <w:szCs w:val="24"/>
+        </w:rPr>
+      </w:pPr>
+      <w:r>
+        <w:rPr>
+          <w:rFonts w:ascii="Times New Roman" w:eastAsia="Times New Roman" w:hAnsi="Times New Roman" w:cs="Times New Roman"/>
           <w:sz w:val="24"/>
           <w:szCs w:val="24"/>
         </w:rPr>
         <w:lastRenderedPageBreak/>
-        <w:t>View images, and tree species classification apps. The findings contribute to advancing cost-effective and efficient methods for urban green inventory and city planning.</w:t>
+        <w:t>Provision of wall-to-wall mapping of forest biomass without integration with other data sources, unlike spaceborne Lidar data.</w:t>
+      </w:r>
+    </w:p>
+    <w:p>
+      <w:pPr>
+        <w:spacing w:line="480" w:lineRule="auto"/>
+        <w:rPr>
+          <w:rFonts w:ascii="Times New Roman" w:eastAsia="Times New Roman" w:hAnsi="Times New Roman" w:cs="Times New Roman"/>
+          <w:sz w:val="24"/>
+          <w:szCs w:val="24"/>
+        </w:rPr>
+      </w:pPr>
+      <w:r>
+        <w:rPr>
+          <w:rFonts w:ascii="Times New Roman" w:eastAsia="Times New Roman" w:hAnsi="Times New Roman" w:cs="Times New Roman"/>
+          <w:sz w:val="24"/>
+          <w:szCs w:val="24"/>
+        </w:rPr>
+        <w:t>These advantages demonstrate the significance of airborne Lidar data in enabling precise and efficient forest biomass estimation at the local scale.</w:t>
+      </w:r>
+    </w:p>
+    <w:p>
+      <w:pPr>
+        <w:spacing w:line="480" w:lineRule="auto"/>
+        <w:rPr>
+          <w:rFonts w:ascii="Times New Roman" w:eastAsia="Times New Roman" w:hAnsi="Times New Roman" w:cs="Times New Roman"/>
+          <w:sz w:val="24"/>
+          <w:szCs w:val="24"/>
+          <w:shd w:val="clear" w:color="auto" w:fill="FFFFFF"/>
+        </w:rPr>
+      </w:pPr>
+      <w:r>
+        <w:rPr>
+          <w:rFonts w:ascii="Times New Roman" w:hAnsi="Times New Roman" w:cs="Times New Roman"/>
+          <w:sz w:val="24"/>
+          <w:szCs w:val="24"/>
+          <w:shd w:val="clear" w:color="auto" w:fill="FFFFFF"/>
+        </w:rPr>
+        <w:br w:type="page"/>
+      </w:r>
+    </w:p>
+    <w:p>
+      <w:pPr>
+        <w:spacing w:line="480" w:lineRule="auto"/>
+        <w:rPr>
+          <w:rFonts w:ascii="Times New Roman" w:hAnsi="Times New Roman" w:cs="Times New Roman"/>
+          <w:sz w:val="24"/>
+          <w:szCs w:val="24"/>
+        </w:rPr>
+      </w:pPr>
+      <w:r>
+        <w:rPr>
+          <w:rFonts w:ascii="Times New Roman" w:hAnsi="Times New Roman" w:cs="Times New Roman"/>
+          <w:sz w:val="24"/>
+          <w:szCs w:val="24"/>
+          <w:shd w:val="clear" w:color="auto" w:fill="FFFFFF"/>
+        </w:rPr>
+        <w:lastRenderedPageBreak/>
+        <w:t>Li, Z., Hodgson, M. E., &amp; Li, W.</w:t>
+      </w:r>
+      <w:r>
+        <w:rPr>
+          <w:rFonts w:ascii="Times New Roman" w:hAnsi="Times New Roman" w:cs="Times New Roman"/>
+          <w:sz w:val="24"/>
+          <w:szCs w:val="24"/>
+        </w:rPr>
+        <w:t> </w:t>
+      </w:r>
+      <w:r>
+        <w:rPr>
+          <w:rFonts w:ascii="Times New Roman" w:hAnsi="Times New Roman" w:cs="Times New Roman"/>
+          <w:sz w:val="24"/>
+          <w:szCs w:val="24"/>
+          <w:shd w:val="clear" w:color="auto" w:fill="FFFFFF"/>
+        </w:rPr>
+        <w:t>(2018).</w:t>
+      </w:r>
+      <w:r>
+        <w:rPr>
+          <w:rFonts w:ascii="Times New Roman" w:hAnsi="Times New Roman" w:cs="Times New Roman"/>
+          <w:sz w:val="24"/>
+          <w:szCs w:val="24"/>
+        </w:rPr>
+        <w:t> </w:t>
+      </w:r>
+      <w:r>
+        <w:rPr>
+          <w:rFonts w:ascii="Times New Roman" w:hAnsi="Times New Roman" w:cs="Times New Roman"/>
+          <w:sz w:val="24"/>
+          <w:szCs w:val="24"/>
+          <w:shd w:val="clear" w:color="auto" w:fill="FFFFFF"/>
+        </w:rPr>
+        <w:t>A general-purpose framework for parallel processing of large-scale LiDAR data</w:t>
+      </w:r>
+      <w:r>
+        <w:rPr>
+          <w:rFonts w:ascii="Times New Roman" w:hAnsi="Times New Roman" w:cs="Times New Roman"/>
+          <w:sz w:val="24"/>
+          <w:szCs w:val="24"/>
+        </w:rPr>
+        <w:t>. </w:t>
+      </w:r>
+      <w:r>
+        <w:rPr>
+          <w:rFonts w:ascii="Times New Roman" w:hAnsi="Times New Roman" w:cs="Times New Roman"/>
+          <w:i/>
+          <w:iCs/>
+          <w:sz w:val="24"/>
+          <w:szCs w:val="24"/>
+          <w:shd w:val="clear" w:color="auto" w:fill="FFFFFF"/>
+        </w:rPr>
+        <w:t>International Journal of Digital Earth</w:t>
+      </w:r>
+      <w:r>
+        <w:rPr>
+          <w:rFonts w:ascii="Times New Roman" w:hAnsi="Times New Roman" w:cs="Times New Roman"/>
+          <w:sz w:val="24"/>
+          <w:szCs w:val="24"/>
+          <w:shd w:val="clear" w:color="auto" w:fill="FFFFFF"/>
+        </w:rPr>
+        <w:t>, </w:t>
+      </w:r>
+      <w:r>
+        <w:rPr>
+          <w:rFonts w:ascii="Times New Roman" w:hAnsi="Times New Roman" w:cs="Times New Roman"/>
+          <w:i/>
+          <w:iCs/>
+          <w:sz w:val="24"/>
+          <w:szCs w:val="24"/>
+          <w:shd w:val="clear" w:color="auto" w:fill="FFFFFF"/>
+        </w:rPr>
+        <w:t>11</w:t>
+      </w:r>
+      <w:r>
+        <w:rPr>
+          <w:rFonts w:ascii="Times New Roman" w:hAnsi="Times New Roman" w:cs="Times New Roman"/>
+          <w:sz w:val="24"/>
+          <w:szCs w:val="24"/>
+          <w:shd w:val="clear" w:color="auto" w:fill="FFFFFF"/>
+        </w:rPr>
+        <w:t xml:space="preserve">(1), 26–47.  </w:t>
+      </w:r>
+      <w:hyperlink r:id="rId66" w:history="1">
+        <w:r>
+          <w:rPr>
+            <w:rStyle w:val="Hyperlink"/>
+            <w:rFonts w:ascii="Times New Roman" w:hAnsi="Times New Roman" w:cs="Times New Roman"/>
+            <w:sz w:val="24"/>
+            <w:szCs w:val="24"/>
+            <w:shd w:val="clear" w:color="auto" w:fill="FFFFFF"/>
+          </w:rPr>
+          <w:t>https://doi.org/10.1080/17538947.2016.1269842</w:t>
+        </w:r>
+      </w:hyperlink>
+    </w:p>
+    <w:p>
+      <w:pPr>
+        <w:spacing w:line="480" w:lineRule="auto"/>
+        <w:ind w:firstLine="720"/>
+        <w:rPr>
+          <w:rFonts w:ascii="Times New Roman" w:hAnsi="Times New Roman" w:cs="Times New Roman"/>
+          <w:sz w:val="24"/>
+          <w:szCs w:val="24"/>
+        </w:rPr>
+      </w:pPr>
+      <w:r>
+        <w:rPr>
+          <w:rFonts w:ascii="Times New Roman" w:hAnsi="Times New Roman" w:cs="Times New Roman"/>
+          <w:sz w:val="24"/>
+          <w:szCs w:val="24"/>
+        </w:rPr>
+        <w:t> </w:t>
+      </w:r>
+      <w:r>
+        <w:rPr>
+          <w:rFonts w:ascii="Times New Roman" w:hAnsi="Times New Roman" w:cs="Times New Roman"/>
+          <w:sz w:val="24"/>
+          <w:szCs w:val="24"/>
+        </w:rPr>
+        <w:t>The article presents a general-purpose framework for parallel processing of large-scale LiDAR data to address the challenges posed by the high processing complexity and massive data volumes associated with LiDAR datasets. The framework is designed to efficiently handle big LiDAR datasets by utilizing sophisticated data decomposition and parallelization strategies. Key components of the framework include a tile-based spatial index for managing LiDAR data in a scalable and fault-tolerant Hadoop distributed file system, spatial decomposition techniques for parallelizing different LiDAR processing tasks, and the integration of existing LiDAR processing tools with Hadoop for parallel processing in a distributed computing environment.</w:t>
+      </w:r>
+    </w:p>
+    <w:p>
+      <w:pPr>
+        <w:spacing w:line="480" w:lineRule="auto"/>
+        <w:rPr>
+          <w:rFonts w:ascii="Times New Roman" w:hAnsi="Times New Roman" w:cs="Times New Roman"/>
+          <w:sz w:val="24"/>
+          <w:szCs w:val="24"/>
+        </w:rPr>
+      </w:pPr>
+      <w:r>
+        <w:rPr>
+          <w:rFonts w:ascii="Times New Roman" w:hAnsi="Times New Roman" w:cs="Times New Roman"/>
+          <w:sz w:val="24"/>
+          <w:szCs w:val="24"/>
+        </w:rPr>
+        <w:t>The authors highlight the increasing importance of LiDAR data in various fields such as Digital Earth research, natural disasters, environmental applications, and engineering. They emphasize the need for scalable processing architectures to handle the large volumes of LiDAR data efficiently. The article discusses the computational challenges posed by processing massive LiDAR datasets, including the time-consuming nature of traditional processing workflows and the need to optimize results by testing different parameter values across large study areas.</w:t>
+      </w:r>
+    </w:p>
+    <w:p>
+      <w:pPr>
+        <w:spacing w:line="480" w:lineRule="auto"/>
+        <w:ind w:firstLine="720"/>
+        <w:rPr>
+          <w:rFonts w:ascii="Times New Roman" w:hAnsi="Times New Roman" w:cs="Times New Roman"/>
+          <w:sz w:val="24"/>
+          <w:szCs w:val="24"/>
+          <w:shd w:val="clear" w:color="auto" w:fill="F9F9FE"/>
+        </w:rPr>
+      </w:pPr>
+      <w:r>
+        <w:rPr>
+          <w:rFonts w:ascii="Times New Roman" w:hAnsi="Times New Roman" w:cs="Times New Roman"/>
+          <w:sz w:val="24"/>
+          <w:szCs w:val="24"/>
+          <w:shd w:val="clear" w:color="auto" w:fill="F9F9FE"/>
+        </w:rPr>
+        <w:t>The processing complexity of LiDAR data is high due to the massive amount of 3D data points, complex geospatial algorithms, and diverse selection of parameters involved in tasks such as point classification, ground point extraction, and generating final products like Digital Elevation Models (DEMs) and 3D building models. This complexity is further exacerbated when dealing with large-scale LiDAR data sets that can reach tens of Terabytes in volume, stressing the storage and computational limits of a single computer.</w:t>
+      </w:r>
+    </w:p>
+    <w:p>
+      <w:pPr>
+        <w:spacing w:line="480" w:lineRule="auto"/>
+        <w:ind w:firstLine="720"/>
+        <w:rPr>
+          <w:rFonts w:ascii="Times New Roman" w:hAnsi="Times New Roman" w:cs="Times New Roman"/>
+          <w:sz w:val="24"/>
+          <w:szCs w:val="24"/>
+          <w:shd w:val="clear" w:color="auto" w:fill="F9F9FE"/>
+        </w:rPr>
+      </w:pPr>
+      <w:r>
+        <w:rPr>
+          <w:rFonts w:ascii="Times New Roman" w:hAnsi="Times New Roman" w:cs="Times New Roman"/>
+          <w:sz w:val="24"/>
+          <w:szCs w:val="24"/>
+        </w:rPr>
+        <w:lastRenderedPageBreak/>
+        <w:t>Overall, the proposed framework offers a scalable and efficient solution for parallel processing of large-scale LiDAR data without the need for specialized hardware or customized software solutions. By leveraging existing software modules and widely used LiDAR data structures, the framework enables a variety of LiDAR data processing tasks to be performed in parallel in a highly scalable distributed computing environment.</w:t>
+      </w:r>
+    </w:p>
+    <w:p>
+      <w:pPr>
+        <w:pStyle w:val="NormalWeb"/>
+        <w:spacing w:before="0" w:beforeAutospacing="0" w:after="0" w:afterAutospacing="0"/>
+        <w:rPr>
+          <w:rFonts w:ascii="Calibri" w:hAnsi="Calibri" w:cs="Calibri"/>
+          <w:sz w:val="22"/>
+          <w:szCs w:val="22"/>
+        </w:rPr>
+      </w:pPr>
+    </w:p>
+    <w:p>
+      <w:pPr>
+        <w:rPr>
+          <w:rFonts w:ascii="Open Sans" w:eastAsia="Times New Roman" w:hAnsi="Open Sans" w:cs="Open Sans"/>
+          <w:color w:val="4A4B51"/>
+          <w:sz w:val="20"/>
+          <w:szCs w:val="20"/>
+          <w:shd w:val="clear" w:color="auto" w:fill="FFFFFF"/>
+        </w:rPr>
+      </w:pPr>
+      <w:r>
+        <w:rPr>
+          <w:rFonts w:ascii="Open Sans" w:hAnsi="Open Sans" w:cs="Open Sans"/>
+          <w:color w:val="4A4B51"/>
+          <w:sz w:val="20"/>
+          <w:szCs w:val="20"/>
+          <w:shd w:val="clear" w:color="auto" w:fill="FFFFFF"/>
+        </w:rPr>
+        <w:br w:type="page"/>
+      </w:r>
+    </w:p>
+    <w:p>
+      <w:pPr>
+        <w:spacing w:line="480" w:lineRule="auto"/>
+        <w:rPr>
+          <w:rFonts w:ascii="Times New Roman" w:hAnsi="Times New Roman" w:cs="Times New Roman"/>
+          <w:sz w:val="24"/>
+          <w:szCs w:val="24"/>
+        </w:rPr>
+      </w:pPr>
+      <w:r>
+        <w:rPr>
+          <w:rFonts w:ascii="Times New Roman" w:hAnsi="Times New Roman" w:cs="Times New Roman"/>
+          <w:sz w:val="24"/>
+          <w:szCs w:val="24"/>
+          <w:shd w:val="clear" w:color="auto" w:fill="FFFFFF"/>
+        </w:rPr>
+        <w:lastRenderedPageBreak/>
+        <w:t>Wang, Z., &amp; </w:t>
+      </w:r>
+      <w:proofErr w:type="spellStart"/>
+      <w:r>
+        <w:rPr>
+          <w:rFonts w:ascii="Times New Roman" w:hAnsi="Times New Roman" w:cs="Times New Roman"/>
+          <w:sz w:val="24"/>
+          <w:szCs w:val="24"/>
+          <w:shd w:val="clear" w:color="auto" w:fill="FFFFFF"/>
+        </w:rPr>
+        <w:t>Menenti</w:t>
+      </w:r>
+      <w:proofErr w:type="spellEnd"/>
+      <w:r>
+        <w:rPr>
+          <w:rFonts w:ascii="Times New Roman" w:hAnsi="Times New Roman" w:cs="Times New Roman"/>
+          <w:sz w:val="24"/>
+          <w:szCs w:val="24"/>
+          <w:shd w:val="clear" w:color="auto" w:fill="FFFFFF"/>
+        </w:rPr>
+        <w:t>, M.</w:t>
+      </w:r>
+      <w:r>
+        <w:rPr>
+          <w:rFonts w:ascii="Times New Roman" w:hAnsi="Times New Roman" w:cs="Times New Roman"/>
+          <w:sz w:val="24"/>
+          <w:szCs w:val="24"/>
+        </w:rPr>
+        <w:t> </w:t>
+      </w:r>
+      <w:r>
+        <w:rPr>
+          <w:rFonts w:ascii="Times New Roman" w:hAnsi="Times New Roman" w:cs="Times New Roman"/>
+          <w:sz w:val="24"/>
+          <w:szCs w:val="24"/>
+          <w:shd w:val="clear" w:color="auto" w:fill="FFFFFF"/>
+        </w:rPr>
+        <w:t>(2021).</w:t>
+      </w:r>
+      <w:r>
+        <w:rPr>
+          <w:rFonts w:ascii="Times New Roman" w:hAnsi="Times New Roman" w:cs="Times New Roman"/>
+          <w:sz w:val="24"/>
+          <w:szCs w:val="24"/>
+        </w:rPr>
+        <w:t> </w:t>
+      </w:r>
+      <w:r>
+        <w:rPr>
+          <w:rFonts w:ascii="Times New Roman" w:hAnsi="Times New Roman" w:cs="Times New Roman"/>
+          <w:sz w:val="24"/>
+          <w:szCs w:val="24"/>
+          <w:shd w:val="clear" w:color="auto" w:fill="FFFFFF"/>
+        </w:rPr>
+        <w:t>Challenges and Opportunities in Lidar Remote Sensing</w:t>
+      </w:r>
+      <w:r>
+        <w:rPr>
+          <w:rFonts w:ascii="Times New Roman" w:hAnsi="Times New Roman" w:cs="Times New Roman"/>
+          <w:sz w:val="24"/>
+          <w:szCs w:val="24"/>
+        </w:rPr>
+        <w:t>. </w:t>
+      </w:r>
+      <w:r>
+        <w:rPr>
+          <w:rFonts w:ascii="Times New Roman" w:hAnsi="Times New Roman" w:cs="Times New Roman"/>
+          <w:i/>
+          <w:iCs/>
+          <w:sz w:val="24"/>
+          <w:szCs w:val="24"/>
+          <w:shd w:val="clear" w:color="auto" w:fill="FFFFFF"/>
+        </w:rPr>
+        <w:t>Frontiers in Remote Sensing</w:t>
+      </w:r>
+      <w:r>
+        <w:rPr>
+          <w:rFonts w:ascii="Times New Roman" w:hAnsi="Times New Roman" w:cs="Times New Roman"/>
+          <w:sz w:val="24"/>
+          <w:szCs w:val="24"/>
+          <w:shd w:val="clear" w:color="auto" w:fill="FFFFFF"/>
+        </w:rPr>
+        <w:t>, </w:t>
+      </w:r>
+      <w:r>
+        <w:rPr>
+          <w:rFonts w:ascii="Times New Roman" w:hAnsi="Times New Roman" w:cs="Times New Roman"/>
+          <w:i/>
+          <w:iCs/>
+          <w:sz w:val="24"/>
+          <w:szCs w:val="24"/>
+          <w:shd w:val="clear" w:color="auto" w:fill="FFFFFF"/>
+        </w:rPr>
+        <w:t>2</w:t>
+      </w:r>
+      <w:r>
+        <w:rPr>
+          <w:rFonts w:ascii="Times New Roman" w:hAnsi="Times New Roman" w:cs="Times New Roman"/>
+          <w:sz w:val="24"/>
+          <w:szCs w:val="24"/>
+          <w:shd w:val="clear" w:color="auto" w:fill="FFFFFF"/>
+        </w:rPr>
+        <w:t xml:space="preserve">, 641723.  </w:t>
+      </w:r>
+      <w:hyperlink r:id="rId67" w:history="1">
+        <w:r>
+          <w:rPr>
+            <w:rStyle w:val="Hyperlink"/>
+            <w:rFonts w:ascii="Times New Roman" w:hAnsi="Times New Roman" w:cs="Times New Roman"/>
+            <w:sz w:val="24"/>
+            <w:szCs w:val="24"/>
+            <w:shd w:val="clear" w:color="auto" w:fill="FFFFFF"/>
+          </w:rPr>
+          <w:t>https://doi.org/10.3389/frsen.2021.641723</w:t>
+        </w:r>
+      </w:hyperlink>
+    </w:p>
+    <w:p>
+      <w:pPr>
+        <w:spacing w:line="480" w:lineRule="auto"/>
+        <w:ind w:firstLine="720"/>
+        <w:rPr>
+          <w:rFonts w:ascii="Times New Roman" w:eastAsia="Times New Roman" w:hAnsi="Times New Roman" w:cs="Times New Roman"/>
+          <w:sz w:val="24"/>
+          <w:szCs w:val="24"/>
+        </w:rPr>
+      </w:pPr>
+      <w:r>
+        <w:rPr>
+          <w:rFonts w:ascii="Times New Roman" w:eastAsia="Times New Roman" w:hAnsi="Times New Roman" w:cs="Times New Roman"/>
+          <w:sz w:val="24"/>
+          <w:szCs w:val="24"/>
+        </w:rPr>
+        <w:t xml:space="preserve">The research study titled "Challenges and Opportunities in Lidar Remote Sensing" discusses the advancements, challenges, and opportunities in the field of lidar technology for remote sensing applications. The study highlights the evolution of lidar technologies over the past 60 years, emphasizing their crucial role in various scientific disciplines such as atmospheric science, terrain modeling, </w:t>
+      </w:r>
+      <w:proofErr w:type="spellStart"/>
+      <w:r>
+        <w:rPr>
+          <w:rFonts w:ascii="Times New Roman" w:eastAsia="Times New Roman" w:hAnsi="Times New Roman" w:cs="Times New Roman"/>
+          <w:sz w:val="24"/>
+          <w:szCs w:val="24"/>
+        </w:rPr>
+        <w:t>cryospheric</w:t>
+      </w:r>
+      <w:proofErr w:type="spellEnd"/>
+      <w:r>
+        <w:rPr>
+          <w:rFonts w:ascii="Times New Roman" w:eastAsia="Times New Roman" w:hAnsi="Times New Roman" w:cs="Times New Roman"/>
+          <w:sz w:val="24"/>
+          <w:szCs w:val="24"/>
+        </w:rPr>
+        <w:t xml:space="preserve"> discovery, terrestrial ecology, hydrology, and oceanography.</w:t>
+      </w:r>
+      <w:r>
+        <w:rPr>
+          <w:rFonts w:ascii="Times New Roman" w:eastAsia="Times New Roman" w:hAnsi="Times New Roman" w:cs="Times New Roman"/>
+          <w:sz w:val="24"/>
+          <w:szCs w:val="24"/>
+        </w:rPr>
+        <w:t xml:space="preserve"> </w:t>
+      </w:r>
+      <w:r>
+        <w:rPr>
+          <w:rFonts w:ascii="Times New Roman" w:eastAsia="Times New Roman" w:hAnsi="Times New Roman" w:cs="Times New Roman"/>
+          <w:sz w:val="24"/>
+          <w:szCs w:val="24"/>
+        </w:rPr>
+        <w:t>Key points covered in the study include:</w:t>
+      </w:r>
+    </w:p>
+    <w:p>
+      <w:pPr>
+        <w:pStyle w:val="ListParagraph"/>
+        <w:numPr>
+          <w:ilvl w:val="0"/>
+          <w:numId w:val="27"/>
+        </w:numPr>
+        <w:spacing w:line="480" w:lineRule="auto"/>
+        <w:rPr>
+          <w:rFonts w:ascii="Times New Roman" w:eastAsia="Times New Roman" w:hAnsi="Times New Roman" w:cs="Times New Roman"/>
+          <w:sz w:val="24"/>
+          <w:szCs w:val="24"/>
+        </w:rPr>
+      </w:pPr>
+      <w:r>
+        <w:rPr>
+          <w:rFonts w:ascii="Times New Roman" w:eastAsia="Times New Roman" w:hAnsi="Times New Roman" w:cs="Times New Roman"/>
+          <w:sz w:val="24"/>
+          <w:szCs w:val="24"/>
+        </w:rPr>
+        <w:t>The development of different lidar technologies to provide atmospheric and surface properties.</w:t>
+      </w:r>
+    </w:p>
+    <w:p>
+      <w:pPr>
+        <w:pStyle w:val="ListParagraph"/>
+        <w:numPr>
+          <w:ilvl w:val="0"/>
+          <w:numId w:val="27"/>
+        </w:numPr>
+        <w:spacing w:line="480" w:lineRule="auto"/>
+        <w:rPr>
+          <w:rFonts w:ascii="Times New Roman" w:eastAsia="Times New Roman" w:hAnsi="Times New Roman" w:cs="Times New Roman"/>
+          <w:sz w:val="24"/>
+          <w:szCs w:val="24"/>
+        </w:rPr>
+      </w:pPr>
+      <w:r>
+        <w:rPr>
+          <w:rFonts w:ascii="Times New Roman" w:eastAsia="Times New Roman" w:hAnsi="Times New Roman" w:cs="Times New Roman"/>
+          <w:sz w:val="24"/>
+          <w:szCs w:val="24"/>
+        </w:rPr>
+        <w:t xml:space="preserve">Successful lidar operations in missions such as NASA's CALIPSO and </w:t>
+      </w:r>
+      <w:proofErr w:type="spellStart"/>
+      <w:r>
+        <w:rPr>
+          <w:rFonts w:ascii="Times New Roman" w:eastAsia="Times New Roman" w:hAnsi="Times New Roman" w:cs="Times New Roman"/>
+          <w:sz w:val="24"/>
+          <w:szCs w:val="24"/>
+        </w:rPr>
+        <w:t>ICESat</w:t>
+      </w:r>
+      <w:proofErr w:type="spellEnd"/>
+      <w:r>
+        <w:rPr>
+          <w:rFonts w:ascii="Times New Roman" w:eastAsia="Times New Roman" w:hAnsi="Times New Roman" w:cs="Times New Roman"/>
+          <w:sz w:val="24"/>
+          <w:szCs w:val="24"/>
+        </w:rPr>
+        <w:t>, and ESA's Aeolus wind satellite.</w:t>
+      </w:r>
+    </w:p>
+    <w:p>
+      <w:pPr>
+        <w:pStyle w:val="ListParagraph"/>
+        <w:numPr>
+          <w:ilvl w:val="0"/>
+          <w:numId w:val="27"/>
+        </w:numPr>
+        <w:spacing w:line="480" w:lineRule="auto"/>
+        <w:rPr>
+          <w:rFonts w:ascii="Times New Roman" w:eastAsia="Times New Roman" w:hAnsi="Times New Roman" w:cs="Times New Roman"/>
+          <w:sz w:val="24"/>
+          <w:szCs w:val="24"/>
+        </w:rPr>
+      </w:pPr>
+      <w:r>
+        <w:rPr>
+          <w:rFonts w:ascii="Times New Roman" w:eastAsia="Times New Roman" w:hAnsi="Times New Roman" w:cs="Times New Roman"/>
+          <w:sz w:val="24"/>
+          <w:szCs w:val="24"/>
+        </w:rPr>
+        <w:t>The importance of technological advancements, data assimilation methods, and synergizing multiple lidar measurements to overcome challenges in lidar data usage.</w:t>
+      </w:r>
+    </w:p>
+    <w:p>
+      <w:pPr>
+        <w:pStyle w:val="ListParagraph"/>
+        <w:numPr>
+          <w:ilvl w:val="0"/>
+          <w:numId w:val="27"/>
+        </w:numPr>
+        <w:spacing w:line="480" w:lineRule="auto"/>
+        <w:rPr>
+          <w:rFonts w:ascii="Times New Roman" w:eastAsia="Times New Roman" w:hAnsi="Times New Roman" w:cs="Times New Roman"/>
+          <w:sz w:val="24"/>
+          <w:szCs w:val="24"/>
+        </w:rPr>
+      </w:pPr>
+      <w:r>
+        <w:rPr>
+          <w:rFonts w:ascii="Times New Roman" w:eastAsia="Times New Roman" w:hAnsi="Times New Roman" w:cs="Times New Roman"/>
+          <w:sz w:val="24"/>
+          <w:szCs w:val="24"/>
+        </w:rPr>
+        <w:t>The need for cost-effective and reliable lidar systems for operational applications, with a focus on reducing system costs and improving system stability.</w:t>
+      </w:r>
+    </w:p>
+    <w:p>
+      <w:pPr>
+        <w:pStyle w:val="ListParagraph"/>
+        <w:numPr>
+          <w:ilvl w:val="0"/>
+          <w:numId w:val="27"/>
+        </w:numPr>
+        <w:spacing w:line="480" w:lineRule="auto"/>
+        <w:rPr>
+          <w:rFonts w:ascii="Times New Roman" w:eastAsia="Times New Roman" w:hAnsi="Times New Roman" w:cs="Times New Roman"/>
+          <w:sz w:val="24"/>
+          <w:szCs w:val="24"/>
+        </w:rPr>
+      </w:pPr>
+      <w:r>
+        <w:rPr>
+          <w:rFonts w:ascii="Times New Roman" w:eastAsia="Times New Roman" w:hAnsi="Times New Roman" w:cs="Times New Roman"/>
+          <w:sz w:val="24"/>
+          <w:szCs w:val="24"/>
+        </w:rPr>
+        <w:t>The significance of lidar networks to support research and operational activities, emphasizing the spatial variability of atmospheric properties and the value of network lidar operations.</w:t>
+      </w:r>
+    </w:p>
+    <w:p>
+      <w:pPr>
+        <w:spacing w:line="480" w:lineRule="auto"/>
+        <w:rPr>
+          <w:rFonts w:ascii="Open Sans" w:eastAsia="Times New Roman" w:hAnsi="Open Sans" w:cs="Open Sans"/>
+          <w:color w:val="4A4B51"/>
+          <w:sz w:val="20"/>
+          <w:szCs w:val="20"/>
+          <w:shd w:val="clear" w:color="auto" w:fill="FFFFFF"/>
+        </w:rPr>
+      </w:pPr>
+      <w:r>
+        <w:rPr>
+          <w:rFonts w:ascii="Times New Roman" w:eastAsia="Times New Roman" w:hAnsi="Times New Roman" w:cs="Times New Roman"/>
+          <w:sz w:val="24"/>
+          <w:szCs w:val="24"/>
+        </w:rPr>
+        <w:t>Overall, the study underscores the growing importance of lidar technology in advancing scientific research and applications, while also highlighting the ongoing challenges that need to be addressed to fully leverage the potential of lidar remote sensing in various fields.</w:t>
+      </w:r>
+    </w:p>
+    <w:p>
+      <w:pPr>
+        <w:spacing w:line="480" w:lineRule="auto"/>
+        <w:rPr>
+          <w:rFonts w:ascii="Times New Roman" w:hAnsi="Times New Roman" w:cs="Times New Roman"/>
+          <w:sz w:val="24"/>
+          <w:szCs w:val="24"/>
+        </w:rPr>
+      </w:pPr>
+      <w:r>
+        <w:rPr>
+          <w:rFonts w:ascii="Times New Roman" w:hAnsi="Times New Roman" w:cs="Times New Roman"/>
+          <w:sz w:val="24"/>
+          <w:szCs w:val="24"/>
+          <w:shd w:val="clear" w:color="auto" w:fill="FFFFFF"/>
+        </w:rPr>
+        <w:lastRenderedPageBreak/>
+        <w:t>Zeng, Y., Duan, Q., Chen, X., Peng, D., Mao, Y., &amp; Yang, K.</w:t>
+      </w:r>
+      <w:r>
+        <w:rPr>
+          <w:rFonts w:ascii="Times New Roman" w:hAnsi="Times New Roman" w:cs="Times New Roman"/>
+          <w:sz w:val="24"/>
+          <w:szCs w:val="24"/>
+        </w:rPr>
+        <w:t> </w:t>
+      </w:r>
+      <w:r>
+        <w:rPr>
+          <w:rFonts w:ascii="Times New Roman" w:hAnsi="Times New Roman" w:cs="Times New Roman"/>
+          <w:sz w:val="24"/>
+          <w:szCs w:val="24"/>
+          <w:shd w:val="clear" w:color="auto" w:fill="FFFFFF"/>
+        </w:rPr>
+        <w:t>(2021).</w:t>
+      </w:r>
+      <w:r>
+        <w:rPr>
+          <w:rFonts w:ascii="Times New Roman" w:hAnsi="Times New Roman" w:cs="Times New Roman"/>
+          <w:sz w:val="24"/>
+          <w:szCs w:val="24"/>
+        </w:rPr>
+        <w:t> </w:t>
+      </w:r>
+      <w:proofErr w:type="spellStart"/>
+      <w:r>
+        <w:rPr>
+          <w:rFonts w:ascii="Times New Roman" w:hAnsi="Times New Roman" w:cs="Times New Roman"/>
+          <w:sz w:val="24"/>
+          <w:szCs w:val="24"/>
+          <w:shd w:val="clear" w:color="auto" w:fill="FFFFFF"/>
+        </w:rPr>
+        <w:t>UAVData</w:t>
+      </w:r>
+      <w:proofErr w:type="spellEnd"/>
+      <w:r>
+        <w:rPr>
+          <w:rFonts w:ascii="Times New Roman" w:hAnsi="Times New Roman" w:cs="Times New Roman"/>
+          <w:sz w:val="24"/>
+          <w:szCs w:val="24"/>
+          <w:shd w:val="clear" w:color="auto" w:fill="FFFFFF"/>
+        </w:rPr>
+        <w:t>: A dataset for unmanned aerial vehicle detection</w:t>
+      </w:r>
+      <w:r>
+        <w:rPr>
+          <w:rFonts w:ascii="Times New Roman" w:hAnsi="Times New Roman" w:cs="Times New Roman"/>
+          <w:sz w:val="24"/>
+          <w:szCs w:val="24"/>
+        </w:rPr>
+        <w:t>. </w:t>
+      </w:r>
+      <w:r>
+        <w:rPr>
+          <w:rFonts w:ascii="Times New Roman" w:hAnsi="Times New Roman" w:cs="Times New Roman"/>
+          <w:i/>
+          <w:iCs/>
+          <w:sz w:val="24"/>
+          <w:szCs w:val="24"/>
+          <w:shd w:val="clear" w:color="auto" w:fill="FFFFFF"/>
+        </w:rPr>
+        <w:t>Soft Computing: A Fusion of Foundations, Methodologies and Applications</w:t>
+      </w:r>
+      <w:r>
+        <w:rPr>
+          <w:rFonts w:ascii="Times New Roman" w:hAnsi="Times New Roman" w:cs="Times New Roman"/>
+          <w:sz w:val="24"/>
+          <w:szCs w:val="24"/>
+          <w:shd w:val="clear" w:color="auto" w:fill="FFFFFF"/>
+        </w:rPr>
+        <w:t>, </w:t>
+      </w:r>
+      <w:r>
+        <w:rPr>
+          <w:rFonts w:ascii="Times New Roman" w:hAnsi="Times New Roman" w:cs="Times New Roman"/>
+          <w:i/>
+          <w:iCs/>
+          <w:sz w:val="24"/>
+          <w:szCs w:val="24"/>
+          <w:shd w:val="clear" w:color="auto" w:fill="FFFFFF"/>
+        </w:rPr>
+        <w:t>25</w:t>
+      </w:r>
+      <w:r>
+        <w:rPr>
+          <w:rFonts w:ascii="Times New Roman" w:hAnsi="Times New Roman" w:cs="Times New Roman"/>
+          <w:sz w:val="24"/>
+          <w:szCs w:val="24"/>
+          <w:shd w:val="clear" w:color="auto" w:fill="FFFFFF"/>
+        </w:rPr>
+        <w:t xml:space="preserve">(7), 5385–5393.  </w:t>
+      </w:r>
+      <w:hyperlink r:id="rId68" w:history="1">
+        <w:r>
+          <w:rPr>
+            <w:rStyle w:val="Hyperlink"/>
+            <w:rFonts w:ascii="Times New Roman" w:hAnsi="Times New Roman" w:cs="Times New Roman"/>
+            <w:sz w:val="24"/>
+            <w:szCs w:val="24"/>
+            <w:shd w:val="clear" w:color="auto" w:fill="FFFFFF"/>
+          </w:rPr>
+          <w:t>https://doi.org/10.1007/s00500-020-05537-9</w:t>
+        </w:r>
+      </w:hyperlink>
+    </w:p>
+    <w:p>
+      <w:pPr>
+        <w:spacing w:line="480" w:lineRule="auto"/>
+        <w:ind w:firstLine="720"/>
+        <w:rPr>
+          <w:rFonts w:ascii="Open Sans" w:eastAsia="Times New Roman" w:hAnsi="Open Sans" w:cs="Open Sans"/>
+          <w:color w:val="4A4B51"/>
+          <w:sz w:val="20"/>
+          <w:szCs w:val="20"/>
+          <w:shd w:val="clear" w:color="auto" w:fill="FFFFFF"/>
+        </w:rPr>
+      </w:pPr>
+      <w:r>
+        <w:rPr>
+          <w:rFonts w:ascii="Times New Roman" w:hAnsi="Times New Roman" w:cs="Times New Roman"/>
+          <w:sz w:val="24"/>
+          <w:szCs w:val="24"/>
+          <w:shd w:val="clear" w:color="auto" w:fill="F9F9FE"/>
+        </w:rPr>
+        <w:t xml:space="preserve">The article introduces </w:t>
+      </w:r>
+      <w:proofErr w:type="spellStart"/>
+      <w:r>
+        <w:rPr>
+          <w:rFonts w:ascii="Times New Roman" w:hAnsi="Times New Roman" w:cs="Times New Roman"/>
+          <w:sz w:val="24"/>
+          <w:szCs w:val="24"/>
+          <w:shd w:val="clear" w:color="auto" w:fill="F9F9FE"/>
+        </w:rPr>
+        <w:t>UAVData</w:t>
+      </w:r>
+      <w:proofErr w:type="spellEnd"/>
+      <w:r>
+        <w:rPr>
+          <w:rFonts w:ascii="Times New Roman" w:hAnsi="Times New Roman" w:cs="Times New Roman"/>
+          <w:sz w:val="24"/>
+          <w:szCs w:val="24"/>
+          <w:shd w:val="clear" w:color="auto" w:fill="F9F9FE"/>
+        </w:rPr>
+        <w:t xml:space="preserve">, a dataset created for unmanned aerial vehicle (UAV) detection. The dataset includes images captured in various scenes such as blank backgrounds, workshops, laboratories, and outdoor environments with sky, trees, and buildings. It consists of 13,803 images, including </w:t>
+      </w:r>
+      <w:proofErr w:type="spellStart"/>
+      <w:r>
+        <w:rPr>
+          <w:rFonts w:ascii="Times New Roman" w:hAnsi="Times New Roman" w:cs="Times New Roman"/>
+          <w:sz w:val="24"/>
+          <w:szCs w:val="24"/>
+          <w:shd w:val="clear" w:color="auto" w:fill="F9F9FE"/>
+        </w:rPr>
+        <w:t>uni</w:t>
+      </w:r>
+      <w:proofErr w:type="spellEnd"/>
+      <w:r>
+        <w:rPr>
+          <w:rFonts w:ascii="Times New Roman" w:hAnsi="Times New Roman" w:cs="Times New Roman"/>
+          <w:sz w:val="24"/>
+          <w:szCs w:val="24"/>
+          <w:shd w:val="clear" w:color="auto" w:fill="F9F9FE"/>
+        </w:rPr>
+        <w:t xml:space="preserve">-drone images, multi-drone images, and balloon images, with corresponding bounding boxes for targets. </w:t>
+      </w:r>
+      <w:proofErr w:type="spellStart"/>
+      <w:r>
+        <w:rPr>
+          <w:rFonts w:ascii="Times New Roman" w:hAnsi="Times New Roman" w:cs="Times New Roman"/>
+          <w:sz w:val="24"/>
+          <w:szCs w:val="24"/>
+          <w:shd w:val="clear" w:color="auto" w:fill="F9F9FE"/>
+        </w:rPr>
+        <w:t>UAVData</w:t>
+      </w:r>
+      <w:proofErr w:type="spellEnd"/>
+      <w:r>
+        <w:rPr>
+          <w:rFonts w:ascii="Times New Roman" w:hAnsi="Times New Roman" w:cs="Times New Roman"/>
+          <w:sz w:val="24"/>
+          <w:szCs w:val="24"/>
+          <w:shd w:val="clear" w:color="auto" w:fill="F9F9FE"/>
+        </w:rPr>
+        <w:t xml:space="preserve"> aims to enhance safety by detecting flying objects like drones, supporting object detection tasks, and providing data for training detectors using inexpensive sensors like cameras. The dataset is used for applications such as flying object detection to avoid collisions. Additionally, the article discusses the importance of large-scale datasets for deep learning-based methods in UAV detection and compares </w:t>
+      </w:r>
+      <w:proofErr w:type="spellStart"/>
+      <w:r>
+        <w:rPr>
+          <w:rFonts w:ascii="Times New Roman" w:hAnsi="Times New Roman" w:cs="Times New Roman"/>
+          <w:sz w:val="24"/>
+          <w:szCs w:val="24"/>
+          <w:shd w:val="clear" w:color="auto" w:fill="F9F9FE"/>
+        </w:rPr>
+        <w:t>UAVData</w:t>
+      </w:r>
+      <w:proofErr w:type="spellEnd"/>
+      <w:r>
+        <w:rPr>
+          <w:rFonts w:ascii="Times New Roman" w:hAnsi="Times New Roman" w:cs="Times New Roman"/>
+          <w:sz w:val="24"/>
+          <w:szCs w:val="24"/>
+          <w:shd w:val="clear" w:color="auto" w:fill="F9F9FE"/>
+        </w:rPr>
+        <w:t xml:space="preserve"> with other notable datasets like Microsoft COCO and Pascal VOC. The study also applies various object detection methods and convolutional neural network models to UAV detection using </w:t>
+      </w:r>
+      <w:proofErr w:type="spellStart"/>
+      <w:r>
+        <w:rPr>
+          <w:rFonts w:ascii="Times New Roman" w:hAnsi="Times New Roman" w:cs="Times New Roman"/>
+          <w:sz w:val="24"/>
+          <w:szCs w:val="24"/>
+          <w:shd w:val="clear" w:color="auto" w:fill="F9F9FE"/>
+        </w:rPr>
+        <w:t>UAVData</w:t>
+      </w:r>
+      <w:proofErr w:type="spellEnd"/>
+      <w:r>
+        <w:rPr>
+          <w:rFonts w:ascii="Times New Roman" w:hAnsi="Times New Roman" w:cs="Times New Roman"/>
+          <w:sz w:val="24"/>
+          <w:szCs w:val="24"/>
+          <w:shd w:val="clear" w:color="auto" w:fill="F9F9FE"/>
+        </w:rPr>
+        <w:t xml:space="preserve">. Overall, </w:t>
+      </w:r>
+      <w:proofErr w:type="spellStart"/>
+      <w:r>
+        <w:rPr>
+          <w:rFonts w:ascii="Times New Roman" w:hAnsi="Times New Roman" w:cs="Times New Roman"/>
+          <w:sz w:val="24"/>
+          <w:szCs w:val="24"/>
+          <w:shd w:val="clear" w:color="auto" w:fill="F9F9FE"/>
+        </w:rPr>
+        <w:t>UAVData</w:t>
+      </w:r>
+      <w:proofErr w:type="spellEnd"/>
+      <w:r>
+        <w:rPr>
+          <w:rFonts w:ascii="Times New Roman" w:hAnsi="Times New Roman" w:cs="Times New Roman"/>
+          <w:sz w:val="24"/>
+          <w:szCs w:val="24"/>
+          <w:shd w:val="clear" w:color="auto" w:fill="F9F9FE"/>
+        </w:rPr>
+        <w:t xml:space="preserve"> serves as a valuable resource for advancing research in UAV detection and object detection fields.</w:t>
+      </w:r>
+      <w:r>
+        <w:rPr>
+          <w:rFonts w:ascii="Open Sans" w:hAnsi="Open Sans" w:cs="Open Sans"/>
+          <w:color w:val="4A4B51"/>
+          <w:sz w:val="20"/>
+          <w:szCs w:val="20"/>
+          <w:shd w:val="clear" w:color="auto" w:fill="FFFFFF"/>
+        </w:rPr>
+        <w:br w:type="page"/>
+      </w:r>
+    </w:p>
+    <w:p>
+      <w:pPr>
+        <w:pStyle w:val="NormalWeb"/>
+        <w:spacing w:before="0" w:beforeAutospacing="0" w:after="0" w:afterAutospacing="0" w:line="480" w:lineRule="auto"/>
+      </w:pPr>
+      <w:r>
+        <w:rPr>
+          <w:color w:val="4A4B51"/>
+          <w:shd w:val="clear" w:color="auto" w:fill="FFFFFF"/>
+        </w:rPr>
+        <w:lastRenderedPageBreak/>
+        <w:t>Müllerová, J., Gago, X., Bucas, M., Company,</w:t>
+      </w:r>
+      <w:r>
+        <w:rPr>
+          <w:color w:val="4A4B51"/>
+          <w:shd w:val="clear" w:color="auto" w:fill="FFFFFF"/>
+        </w:rPr>
+        <w:t xml:space="preserve"> </w:t>
+      </w:r>
+      <w:r>
+        <w:rPr>
+          <w:color w:val="4A4B51"/>
+          <w:shd w:val="clear" w:color="auto" w:fill="FFFFFF"/>
+        </w:rPr>
+        <w:t>Jaume, Estrany, J., Fortesa, J., Manfreda, S., Adrien, M., Mokros, M., Paulus, G., Tiskus, E., </w:t>
+      </w:r>
+      <w:proofErr w:type="spellStart"/>
+      <w:r>
+        <w:rPr>
+          <w:color w:val="4A4B51"/>
+          <w:shd w:val="clear" w:color="auto" w:fill="FFFFFF"/>
+        </w:rPr>
+        <w:t>Tsiafouli</w:t>
+      </w:r>
+      <w:proofErr w:type="spellEnd"/>
+      <w:r>
+        <w:rPr>
+          <w:color w:val="4A4B51"/>
+          <w:shd w:val="clear" w:color="auto" w:fill="FFFFFF"/>
+        </w:rPr>
+        <w:t>, M., &amp; Kent, R.</w:t>
+      </w:r>
+      <w:r>
+        <w:t> </w:t>
+      </w:r>
+      <w:r>
+        <w:rPr>
+          <w:color w:val="4A4B51"/>
+          <w:shd w:val="clear" w:color="auto" w:fill="FFFFFF"/>
+        </w:rPr>
+        <w:t>(2021).</w:t>
+      </w:r>
+      <w:r>
+        <w:t> </w:t>
+      </w:r>
+      <w:r>
+        <w:rPr>
+          <w:color w:val="4A4B51"/>
+          <w:shd w:val="clear" w:color="auto" w:fill="FFFFFF"/>
+        </w:rPr>
+        <w:t>Characterizing vegetation complexity with unmanned aerial systems (UAS) -A</w:t>
+      </w:r>
+      <w:r>
+        <w:rPr>
+          <w:color w:val="4A4B51"/>
+          <w:shd w:val="clear" w:color="auto" w:fill="FFFFFF"/>
+        </w:rPr>
+        <w:t xml:space="preserve"> </w:t>
+      </w:r>
+      <w:r>
+        <w:rPr>
+          <w:color w:val="4A4B51"/>
+          <w:shd w:val="clear" w:color="auto" w:fill="FFFFFF"/>
+        </w:rPr>
+        <w:t>framework and synthesis</w:t>
+      </w:r>
+      <w:r>
+        <w:t>. </w:t>
+      </w:r>
+      <w:r>
+        <w:rPr>
+          <w:i/>
+          <w:iCs/>
+          <w:color w:val="4A4B51"/>
+          <w:shd w:val="clear" w:color="auto" w:fill="FFFFFF"/>
+        </w:rPr>
+        <w:t>Ecological Indicators</w:t>
+      </w:r>
+      <w:r>
+        <w:rPr>
+          <w:color w:val="4A4B51"/>
+          <w:shd w:val="clear" w:color="auto" w:fill="FFFFFF"/>
+        </w:rPr>
+        <w:t>, </w:t>
+      </w:r>
+      <w:r>
+        <w:rPr>
+          <w:i/>
+          <w:iCs/>
+          <w:color w:val="4A4B51"/>
+          <w:shd w:val="clear" w:color="auto" w:fill="FFFFFF"/>
+        </w:rPr>
+        <w:t>131</w:t>
+      </w:r>
+      <w:r>
+        <w:rPr>
+          <w:color w:val="4A4B51"/>
+          <w:shd w:val="clear" w:color="auto" w:fill="FFFFFF"/>
+        </w:rPr>
+        <w:t xml:space="preserve">, 108156.  </w:t>
+      </w:r>
+      <w:hyperlink r:id="rId69" w:history="1">
+        <w:r>
+          <w:rPr>
+            <w:rStyle w:val="Hyperlink"/>
+            <w:rFonts w:eastAsiaTheme="majorEastAsia"/>
+            <w:shd w:val="clear" w:color="auto" w:fill="FFFFFF"/>
+          </w:rPr>
+          <w:t>https://doi.org/10.1016/j.ecolind.2021.108156</w:t>
+        </w:r>
+      </w:hyperlink>
+    </w:p>
+    <w:p>
+      <w:pPr>
+        <w:pStyle w:val="NormalWeb"/>
+        <w:spacing w:before="0" w:beforeAutospacing="0" w:after="0" w:afterAutospacing="0" w:line="480" w:lineRule="auto"/>
+      </w:pPr>
+      <w:r>
+        <w:t> </w:t>
+      </w:r>
+    </w:p>
+    <w:p>
+      <w:pPr>
+        <w:spacing w:line="480" w:lineRule="auto"/>
+        <w:rPr>
+          <w:rFonts w:ascii="Open Sans" w:eastAsia="Times New Roman" w:hAnsi="Open Sans" w:cs="Open Sans"/>
+          <w:color w:val="4A4B51"/>
+          <w:sz w:val="20"/>
+          <w:szCs w:val="20"/>
+          <w:shd w:val="clear" w:color="auto" w:fill="FFFFFF"/>
+        </w:rPr>
+      </w:pPr>
+      <w:r>
+        <w:rPr>
+          <w:rFonts w:ascii="Times New Roman" w:hAnsi="Times New Roman" w:cs="Times New Roman"/>
+          <w:sz w:val="24"/>
+          <w:szCs w:val="24"/>
+          <w:shd w:val="clear" w:color="auto" w:fill="F9F9FE"/>
+        </w:rPr>
+        <w:t>The research study provides a comprehensive framework and synthesis on characterizing vegetation complexity using unmanned aerial systems (UAS). It outlines a general survey design for UAS-based vegetation studies, categorizing them based on the components of vegetation heterogeneity addressed, such as species composition, ecosystem structure, plant status, and dynamics. The study emphasizes the importance of designing surveys tailored to the research purpose and ecosystem characteristics, with considerations for data quality and processing algorithms. It highlights the benefits of UAS in biodiversity monitoring, ecosystem structure analysis, and vegetation dynamics assessment. The integration of UAS data with traditional field methods is proposed for a more comprehensive analysis. Overall, the study showcases the potential of UAS in advancing ecological research and conservation efforts through enhanced vegetation characterization.</w:t>
+      </w:r>
+      <w:r>
+        <w:rPr>
+          <w:rFonts w:ascii="Open Sans" w:hAnsi="Open Sans" w:cs="Open Sans"/>
+          <w:color w:val="4A4B51"/>
+          <w:sz w:val="20"/>
+          <w:szCs w:val="20"/>
+          <w:shd w:val="clear" w:color="auto" w:fill="FFFFFF"/>
+        </w:rPr>
+        <w:br w:type="page"/>
+      </w:r>
+    </w:p>
+    <w:p>
+      <w:pPr>
+        <w:spacing w:line="480" w:lineRule="auto"/>
+        <w:rPr>
+          <w:rFonts w:ascii="Times New Roman" w:hAnsi="Times New Roman" w:cs="Times New Roman"/>
+          <w:sz w:val="24"/>
+          <w:szCs w:val="24"/>
+        </w:rPr>
+      </w:pPr>
+      <w:r>
+        <w:rPr>
+          <w:rFonts w:ascii="Times New Roman" w:hAnsi="Times New Roman" w:cs="Times New Roman"/>
+          <w:sz w:val="24"/>
+          <w:szCs w:val="24"/>
+          <w:shd w:val="clear" w:color="auto" w:fill="FFFFFF"/>
+        </w:rPr>
+        <w:lastRenderedPageBreak/>
+        <w:t>Banerjee, B. P., Raval, S., Cullen, P. J., &amp; Kumar Singh, S.</w:t>
+      </w:r>
+      <w:r>
+        <w:rPr>
+          <w:rFonts w:ascii="Times New Roman" w:hAnsi="Times New Roman" w:cs="Times New Roman"/>
+          <w:sz w:val="24"/>
+          <w:szCs w:val="24"/>
+        </w:rPr>
+        <w:t> </w:t>
+      </w:r>
+      <w:r>
+        <w:rPr>
+          <w:rFonts w:ascii="Times New Roman" w:hAnsi="Times New Roman" w:cs="Times New Roman"/>
+          <w:sz w:val="24"/>
+          <w:szCs w:val="24"/>
+          <w:shd w:val="clear" w:color="auto" w:fill="FFFFFF"/>
+        </w:rPr>
+        <w:t>(2019).</w:t>
+      </w:r>
+      <w:r>
+        <w:rPr>
+          <w:rFonts w:ascii="Times New Roman" w:hAnsi="Times New Roman" w:cs="Times New Roman"/>
+          <w:sz w:val="24"/>
+          <w:szCs w:val="24"/>
+        </w:rPr>
+        <w:t> </w:t>
+      </w:r>
+      <w:r>
+        <w:rPr>
+          <w:rFonts w:ascii="Times New Roman" w:hAnsi="Times New Roman" w:cs="Times New Roman"/>
+          <w:i/>
+          <w:iCs/>
+          <w:sz w:val="24"/>
+          <w:szCs w:val="24"/>
+          <w:shd w:val="clear" w:color="auto" w:fill="FFFFFF"/>
+        </w:rPr>
+        <w:t>Mapping of complex vegetation communities and species using UAV-LIDAR metrics and high-resolution optical data</w:t>
+      </w:r>
+      <w:r>
+        <w:rPr>
+          <w:rFonts w:ascii="Times New Roman" w:hAnsi="Times New Roman" w:cs="Times New Roman"/>
+          <w:sz w:val="24"/>
+          <w:szCs w:val="24"/>
+        </w:rPr>
+        <w:t>. </w:t>
+      </w:r>
+      <w:r>
+        <w:rPr>
+          <w:rFonts w:ascii="Times New Roman" w:hAnsi="Times New Roman" w:cs="Times New Roman"/>
+          <w:sz w:val="24"/>
+          <w:szCs w:val="24"/>
+          <w:shd w:val="clear" w:color="auto" w:fill="FFFFFF"/>
+        </w:rPr>
+        <w:t xml:space="preserve">IGARSS 2019 - 2019 IEEE International Geoscience and Remote Sensing Symposium.  </w:t>
+      </w:r>
+      <w:hyperlink r:id="rId70" w:history="1">
+        <w:r>
+          <w:rPr>
+            <w:rStyle w:val="Hyperlink"/>
+            <w:rFonts w:ascii="Times New Roman" w:hAnsi="Times New Roman" w:cs="Times New Roman"/>
+            <w:sz w:val="24"/>
+            <w:szCs w:val="24"/>
+            <w:shd w:val="clear" w:color="auto" w:fill="FFFFFF"/>
+          </w:rPr>
+          <w:t>https://doi.org/10.1109/IGARSS.2019.8899160</w:t>
+        </w:r>
+      </w:hyperlink>
+    </w:p>
+    <w:p>
+      <w:pPr>
+        <w:spacing w:line="480" w:lineRule="auto"/>
+        <w:ind w:firstLine="720"/>
+        <w:rPr>
+          <w:rFonts w:ascii="Open Sans" w:eastAsia="Times New Roman" w:hAnsi="Open Sans" w:cs="Open Sans"/>
+          <w:color w:val="4A4B51"/>
+          <w:sz w:val="20"/>
+          <w:szCs w:val="20"/>
+          <w:shd w:val="clear" w:color="auto" w:fill="FFFFFF"/>
+        </w:rPr>
+      </w:pPr>
+      <w:r>
+        <w:rPr>
+          <w:rFonts w:ascii="Times New Roman" w:hAnsi="Times New Roman" w:cs="Times New Roman"/>
+          <w:sz w:val="24"/>
+          <w:szCs w:val="24"/>
+          <w:shd w:val="clear" w:color="auto" w:fill="F9F9FE"/>
+        </w:rPr>
+        <w:t xml:space="preserve">The </w:t>
+      </w:r>
+      <w:r>
+        <w:rPr>
+          <w:rFonts w:ascii="Times New Roman" w:hAnsi="Times New Roman" w:cs="Times New Roman"/>
+          <w:sz w:val="24"/>
+          <w:szCs w:val="24"/>
+          <w:shd w:val="clear" w:color="auto" w:fill="F9F9FE"/>
+        </w:rPr>
+        <w:t>research study</w:t>
+      </w:r>
+      <w:r>
+        <w:rPr>
+          <w:rFonts w:ascii="Times New Roman" w:hAnsi="Times New Roman" w:cs="Times New Roman"/>
+          <w:sz w:val="24"/>
+          <w:szCs w:val="24"/>
+          <w:shd w:val="clear" w:color="auto" w:fill="F9F9FE"/>
+        </w:rPr>
+        <w:t xml:space="preserve"> explores the mapping of complex vegetation communities and species in upland swamps using an integrated UAV-LiDAR system. The study details the data acquisition process, pre-processing steps, extraction of LiDAR metrics, dimensionality reduction, and classification methods. By combining LiDAR data with high-resolution optical (RGB) data, the classification accuracy was significantly improved. The Independent Component Analysis with Support Vector Machine (ICA+SVM) approach yielded the best results with a 69.9% overall accuracy and 0.62 kappa coefficient. When RGB data was added to the LiDAR data, the overall accuracy increased to 73.6% and the kappa coefficient to 0.67. The study demonstrates the effectiveness of UAV-LiDAR technology in distinguishing between swamp and non-swamp vegetation communities, offering valuable insights for managing anthropogenic impacts on sensitive ecosystems.</w:t>
+      </w:r>
+      <w:r>
+        <w:rPr>
+          <w:rFonts w:ascii="Open Sans" w:hAnsi="Open Sans" w:cs="Open Sans"/>
+          <w:color w:val="4A4B51"/>
+          <w:sz w:val="20"/>
+          <w:szCs w:val="20"/>
+          <w:shd w:val="clear" w:color="auto" w:fill="FFFFFF"/>
+        </w:rPr>
+        <w:br w:type="page"/>
+      </w:r>
+    </w:p>
+    <w:p>
+      <w:pPr>
+        <w:spacing w:line="480" w:lineRule="auto"/>
+        <w:rPr>
+          <w:rFonts w:ascii="Times New Roman" w:eastAsia="Times New Roman" w:hAnsi="Times New Roman" w:cs="Times New Roman"/>
+          <w:sz w:val="24"/>
+          <w:szCs w:val="24"/>
+        </w:rPr>
+      </w:pPr>
+      <w:r>
+        <w:rPr>
+          <w:rFonts w:ascii="Times New Roman" w:hAnsi="Times New Roman" w:cs="Times New Roman"/>
+          <w:sz w:val="24"/>
+          <w:szCs w:val="24"/>
+          <w:shd w:val="clear" w:color="auto" w:fill="FFFFFF"/>
+        </w:rPr>
+        <w:lastRenderedPageBreak/>
+        <w:t>Sun, Z., Wang, X., Wang, Z., Yang, L., Xie, Y., &amp; Huang, Y.</w:t>
+      </w:r>
+      <w:r>
+        <w:rPr>
+          <w:rFonts w:ascii="Times New Roman" w:hAnsi="Times New Roman" w:cs="Times New Roman"/>
+          <w:sz w:val="24"/>
+          <w:szCs w:val="24"/>
+        </w:rPr>
+        <w:t> </w:t>
+      </w:r>
+      <w:r>
+        <w:rPr>
+          <w:rFonts w:ascii="Times New Roman" w:hAnsi="Times New Roman" w:cs="Times New Roman"/>
+          <w:sz w:val="24"/>
+          <w:szCs w:val="24"/>
+          <w:shd w:val="clear" w:color="auto" w:fill="FFFFFF"/>
+        </w:rPr>
+        <w:t>(2021).</w:t>
+      </w:r>
+      <w:r>
+        <w:rPr>
+          <w:rFonts w:ascii="Times New Roman" w:hAnsi="Times New Roman" w:cs="Times New Roman"/>
+          <w:sz w:val="24"/>
+          <w:szCs w:val="24"/>
+        </w:rPr>
+        <w:t> </w:t>
+      </w:r>
+      <w:r>
+        <w:rPr>
+          <w:rFonts w:ascii="Times New Roman" w:hAnsi="Times New Roman" w:cs="Times New Roman"/>
+          <w:sz w:val="24"/>
+          <w:szCs w:val="24"/>
+          <w:shd w:val="clear" w:color="auto" w:fill="FFFFFF"/>
+        </w:rPr>
+        <w:t>UAVs as remote sensing platforms in plant ecology: review of applications and challenges</w:t>
+      </w:r>
+      <w:r>
+        <w:rPr>
+          <w:rFonts w:ascii="Times New Roman" w:hAnsi="Times New Roman" w:cs="Times New Roman"/>
+          <w:sz w:val="24"/>
+          <w:szCs w:val="24"/>
+        </w:rPr>
+        <w:t>. </w:t>
+      </w:r>
+      <w:r>
+        <w:rPr>
+          <w:rFonts w:ascii="Times New Roman" w:hAnsi="Times New Roman" w:cs="Times New Roman"/>
+          <w:i/>
+          <w:iCs/>
+          <w:sz w:val="24"/>
+          <w:szCs w:val="24"/>
+          <w:shd w:val="clear" w:color="auto" w:fill="FFFFFF"/>
+        </w:rPr>
+        <w:t xml:space="preserve">J Plant </w:t>
+      </w:r>
+      <w:proofErr w:type="spellStart"/>
+      <w:r>
+        <w:rPr>
+          <w:rFonts w:ascii="Times New Roman" w:hAnsi="Times New Roman" w:cs="Times New Roman"/>
+          <w:i/>
+          <w:iCs/>
+          <w:sz w:val="24"/>
+          <w:szCs w:val="24"/>
+          <w:shd w:val="clear" w:color="auto" w:fill="FFFFFF"/>
+        </w:rPr>
+        <w:t>Ecol</w:t>
+      </w:r>
+      <w:proofErr w:type="spellEnd"/>
+      <w:r>
+        <w:rPr>
+          <w:rFonts w:ascii="Times New Roman" w:hAnsi="Times New Roman" w:cs="Times New Roman"/>
+          <w:sz w:val="24"/>
+          <w:szCs w:val="24"/>
+          <w:shd w:val="clear" w:color="auto" w:fill="FFFFFF"/>
+        </w:rPr>
+        <w:t>, </w:t>
+      </w:r>
+      <w:r>
+        <w:rPr>
+          <w:rFonts w:ascii="Times New Roman" w:hAnsi="Times New Roman" w:cs="Times New Roman"/>
+          <w:i/>
+          <w:iCs/>
+          <w:sz w:val="24"/>
+          <w:szCs w:val="24"/>
+          <w:shd w:val="clear" w:color="auto" w:fill="FFFFFF"/>
+        </w:rPr>
+        <w:t>14</w:t>
+      </w:r>
+      <w:r>
+        <w:rPr>
+          <w:rFonts w:ascii="Times New Roman" w:hAnsi="Times New Roman" w:cs="Times New Roman"/>
+          <w:sz w:val="24"/>
+          <w:szCs w:val="24"/>
+          <w:shd w:val="clear" w:color="auto" w:fill="FFFFFF"/>
+        </w:rPr>
+        <w:t xml:space="preserve">(6), 1003–1023.  </w:t>
+      </w:r>
+      <w:hyperlink r:id="rId71" w:history="1">
+        <w:r>
+          <w:rPr>
+            <w:rStyle w:val="Hyperlink"/>
+            <w:rFonts w:ascii="Times New Roman" w:hAnsi="Times New Roman" w:cs="Times New Roman"/>
+            <w:sz w:val="24"/>
+            <w:szCs w:val="24"/>
+            <w:shd w:val="clear" w:color="auto" w:fill="FFFFFF"/>
+          </w:rPr>
+          <w:t>https://doi.org/10.1093/jpe/rtab089</w:t>
+        </w:r>
+      </w:hyperlink>
+    </w:p>
+    <w:p>
+      <w:pPr>
+        <w:spacing w:line="480" w:lineRule="auto"/>
+        <w:ind w:firstLine="720"/>
+        <w:rPr>
+          <w:rFonts w:ascii="Times New Roman" w:eastAsia="Times New Roman" w:hAnsi="Times New Roman" w:cs="Times New Roman"/>
+          <w:sz w:val="24"/>
+          <w:szCs w:val="24"/>
+        </w:rPr>
+      </w:pPr>
+      <w:r>
+        <w:rPr>
+          <w:rFonts w:ascii="Times New Roman" w:hAnsi="Times New Roman" w:cs="Times New Roman"/>
+          <w:sz w:val="24"/>
+          <w:szCs w:val="24"/>
+          <w:shd w:val="clear" w:color="auto" w:fill="F9F9FE"/>
+        </w:rPr>
+        <w:t>The article discusses the use of Unmanned Aerial Vehicles (UAVs) as remote sensing platforms in plant ecology, highlighting their cost-effectiveness and flexibility in acquiring high-resolution data. It emphasizes the need for better integration between plant ecology research needs and UAV remote sensing applications. The review covers various applications of UAVs in plant ecology, including mapping, measuring, and monitoring vegetation at different scales. Challenges faced by plant ecologists using UAVs include regulatory constraints, equipment costs, data processing complexity, integration of UAV data with ecological processes, and the need to stay updated on technological advancements. Collaboration between plant ecologists and remote sensing professionals is essential to overcome these challenges and advance plant ecology research using UAV technology.</w:t>
       </w:r>
     </w:p>
     <w:sectPr>
@@ -27908,6 +29583,119 @@
     </w:lvl>
   </w:abstractNum>
   <w:abstractNum w:abstractNumId="4" w15:restartNumberingAfterBreak="0">
+    <w:nsid w:val="198C3C0E"/>
+    <w:multiLevelType w:val="multilevel"/>
+    <w:tmpl w:val="2DC8C6B6"/>
+    <w:lvl w:ilvl="0">
+      <w:start w:val="1"/>
+      <w:numFmt w:val="decimal"/>
+      <w:lvlText w:val="%1."/>
+      <w:lvlJc w:val="left"/>
+      <w:pPr>
+        <w:tabs>
+          <w:tab w:val="num" w:pos="720"/>
+        </w:tabs>
+        <w:ind w:left="720" w:hanging="360"/>
+      </w:pPr>
+    </w:lvl>
+    <w:lvl w:ilvl="1" w:tentative="1">
+      <w:start w:val="1"/>
+      <w:numFmt w:val="decimal"/>
+      <w:lvlText w:val="%2."/>
+      <w:lvlJc w:val="left"/>
+      <w:pPr>
+        <w:tabs>
+          <w:tab w:val="num" w:pos="1440"/>
+        </w:tabs>
+        <w:ind w:left="1440" w:hanging="360"/>
+      </w:pPr>
+    </w:lvl>
+    <w:lvl w:ilvl="2" w:tentative="1">
+      <w:start w:val="1"/>
+      <w:numFmt w:val="decimal"/>
+      <w:lvlText w:val="%3."/>
+      <w:lvlJc w:val="left"/>
+      <w:pPr>
+        <w:tabs>
+          <w:tab w:val="num" w:pos="2160"/>
+        </w:tabs>
+        <w:ind w:left="2160" w:hanging="360"/>
+      </w:pPr>
+    </w:lvl>
+    <w:lvl w:ilvl="3" w:tentative="1">
+      <w:start w:val="1"/>
+      <w:numFmt w:val="decimal"/>
+      <w:lvlText w:val="%4."/>
+      <w:lvlJc w:val="left"/>
+      <w:pPr>
+        <w:tabs>
+          <w:tab w:val="num" w:pos="2880"/>
+        </w:tabs>
+        <w:ind w:left="2880" w:hanging="360"/>
+      </w:pPr>
+    </w:lvl>
+    <w:lvl w:ilvl="4" w:tentative="1">
+      <w:start w:val="1"/>
+      <w:numFmt w:val="decimal"/>
+      <w:lvlText w:val="%5."/>
+      <w:lvlJc w:val="left"/>
+      <w:pPr>
+        <w:tabs>
+          <w:tab w:val="num" w:pos="3600"/>
+        </w:tabs>
+        <w:ind w:left="3600" w:hanging="360"/>
+      </w:pPr>
+    </w:lvl>
+    <w:lvl w:ilvl="5" w:tentative="1">
+      <w:start w:val="1"/>
+      <w:numFmt w:val="decimal"/>
+      <w:lvlText w:val="%6."/>
+      <w:lvlJc w:val="left"/>
+      <w:pPr>
+        <w:tabs>
+          <w:tab w:val="num" w:pos="4320"/>
+        </w:tabs>
+        <w:ind w:left="4320" w:hanging="360"/>
+      </w:pPr>
+    </w:lvl>
+    <w:lvl w:ilvl="6" w:tentative="1">
+      <w:start w:val="1"/>
+      <w:numFmt w:val="decimal"/>
+      <w:lvlText w:val="%7."/>
+      <w:lvlJc w:val="left"/>
+      <w:pPr>
+        <w:tabs>
+          <w:tab w:val="num" w:pos="5040"/>
+        </w:tabs>
+        <w:ind w:left="5040" w:hanging="360"/>
+      </w:pPr>
+    </w:lvl>
+    <w:lvl w:ilvl="7" w:tentative="1">
+      <w:start w:val="1"/>
+      <w:numFmt w:val="decimal"/>
+      <w:lvlText w:val="%8."/>
+      <w:lvlJc w:val="left"/>
+      <w:pPr>
+        <w:tabs>
+          <w:tab w:val="num" w:pos="5760"/>
+        </w:tabs>
+        <w:ind w:left="5760" w:hanging="360"/>
+      </w:pPr>
+    </w:lvl>
+    <w:lvl w:ilvl="8" w:tentative="1">
+      <w:start w:val="1"/>
+      <w:numFmt w:val="decimal"/>
+      <w:lvlText w:val="%9."/>
+      <w:lvlJc w:val="left"/>
+      <w:pPr>
+        <w:tabs>
+          <w:tab w:val="num" w:pos="6480"/>
+        </w:tabs>
+        <w:ind w:left="6480" w:hanging="360"/>
+      </w:pPr>
+    </w:lvl>
+  </w:abstractNum>
+  <w:abstractNum w:abstractNumId="5" w15:restartNumberingAfterBreak="0">
     <w:nsid w:val="24C253CD"/>
     <w:multiLevelType w:val="multilevel"/>
     <w:tmpl w:val="66E622E2"/>
@@ -28020,7 +29808,7 @@
       </w:pPr>
     </w:lvl>
   </w:abstractNum>
-  <w:abstractNum w:abstractNumId="5" w15:restartNumberingAfterBreak="0">
+  <w:abstractNum w:abstractNumId="6" w15:restartNumberingAfterBreak="0">
     <w:nsid w:val="27E65749"/>
     <w:multiLevelType w:val="hybridMultilevel"/>
     <w:tmpl w:val="AB904336"/>
@@ -28133,7 +29921,7 @@
       </w:rPr>
     </w:lvl>
   </w:abstractNum>
-  <w:abstractNum w:abstractNumId="6" w15:restartNumberingAfterBreak="0">
+  <w:abstractNum w:abstractNumId="7" w15:restartNumberingAfterBreak="0">
     <w:nsid w:val="2FC962F3"/>
     <w:multiLevelType w:val="multilevel"/>
     <w:tmpl w:val="B01A6C48"/>
@@ -28246,7 +30034,7 @@
       </w:pPr>
     </w:lvl>
   </w:abstractNum>
-  <w:abstractNum w:abstractNumId="7" w15:restartNumberingAfterBreak="0">
+  <w:abstractNum w:abstractNumId="8" w15:restartNumberingAfterBreak="0">
     <w:nsid w:val="32EE199C"/>
     <w:multiLevelType w:val="multilevel"/>
     <w:tmpl w:val="6AC0EA30"/>
@@ -28359,7 +30147,7 @@
       </w:pPr>
     </w:lvl>
   </w:abstractNum>
-  <w:abstractNum w:abstractNumId="8" w15:restartNumberingAfterBreak="0">
+  <w:abstractNum w:abstractNumId="9" w15:restartNumberingAfterBreak="0">
     <w:nsid w:val="3ADF4CFB"/>
     <w:multiLevelType w:val="multilevel"/>
     <w:tmpl w:val="6AC0EA30"/>
@@ -28472,7 +30260,120 @@
       </w:pPr>
     </w:lvl>
   </w:abstractNum>
-  <w:abstractNum w:abstractNumId="9" w15:restartNumberingAfterBreak="0">
+  <w:abstractNum w:abstractNumId="10" w15:restartNumberingAfterBreak="0">
+    <w:nsid w:val="3D1928BE"/>
+    <w:multiLevelType w:val="hybridMultilevel"/>
+    <w:tmpl w:val="9780B930"/>
+    <w:lvl w:ilvl="0" w:tplc="04090001">
+      <w:start w:val="1"/>
+      <w:numFmt w:val="bullet"/>
+      <w:lvlText w:val=""/>
+      <w:lvlJc w:val="left"/>
+      <w:pPr>
+        <w:ind w:left="720" w:hanging="360"/>
+      </w:pPr>
+      <w:rPr>
+        <w:rFonts w:ascii="Symbol" w:hAnsi="Symbol" w:hint="default"/>
+      </w:rPr>
+    </w:lvl>
+    <w:lvl w:ilvl="1" w:tplc="04090003" w:tentative="1">
+      <w:start w:val="1"/>
+      <w:numFmt w:val="bullet"/>
+      <w:lvlText w:val="o"/>
+      <w:lvlJc w:val="left"/>
+      <w:pPr>
+        <w:ind w:left="1440" w:hanging="360"/>
+      </w:pPr>
+      <w:rPr>
+        <w:rFonts w:ascii="Courier New" w:hAnsi="Courier New" w:cs="Courier New" w:hint="default"/>
+      </w:rPr>
+    </w:lvl>
+    <w:lvl w:ilvl="2" w:tplc="04090005" w:tentative="1">
+      <w:start w:val="1"/>
+      <w:numFmt w:val="bullet"/>
+      <w:lvlText w:val=""/>
+      <w:lvlJc w:val="left"/>
+      <w:pPr>
+        <w:ind w:left="2160" w:hanging="360"/>
+      </w:pPr>
+      <w:rPr>
+        <w:rFonts w:ascii="Wingdings" w:hAnsi="Wingdings" w:hint="default"/>
+      </w:rPr>
+    </w:lvl>
+    <w:lvl w:ilvl="3" w:tplc="04090001" w:tentative="1">
+      <w:start w:val="1"/>
+      <w:numFmt w:val="bullet"/>
+      <w:lvlText w:val=""/>
+      <w:lvlJc w:val="left"/>
+      <w:pPr>
+        <w:ind w:left="2880" w:hanging="360"/>
+      </w:pPr>
+      <w:rPr>
+        <w:rFonts w:ascii="Symbol" w:hAnsi="Symbol" w:hint="default"/>
+      </w:rPr>
+    </w:lvl>
+    <w:lvl w:ilvl="4" w:tplc="04090003" w:tentative="1">
+      <w:start w:val="1"/>
+      <w:numFmt w:val="bullet"/>
+      <w:lvlText w:val="o"/>
+      <w:lvlJc w:val="left"/>
+      <w:pPr>
+        <w:ind w:left="3600" w:hanging="360"/>
+      </w:pPr>
+      <w:rPr>
+        <w:rFonts w:ascii="Courier New" w:hAnsi="Courier New" w:cs="Courier New" w:hint="default"/>
+      </w:rPr>
+    </w:lvl>
+    <w:lvl w:ilvl="5" w:tplc="04090005" w:tentative="1">
+      <w:start w:val="1"/>
+      <w:numFmt w:val="bullet"/>
+      <w:lvlText w:val=""/>
+      <w:lvlJc w:val="left"/>
+      <w:pPr>
+        <w:ind w:left="4320" w:hanging="360"/>
+      </w:pPr>
+      <w:rPr>
+        <w:rFonts w:ascii="Wingdings" w:hAnsi="Wingdings" w:hint="default"/>
+      </w:rPr>
+    </w:lvl>
+    <w:lvl w:ilvl="6" w:tplc="04090001" w:tentative="1">
+      <w:start w:val="1"/>
+      <w:numFmt w:val="bullet"/>
+      <w:lvlText w:val=""/>
+      <w:lvlJc w:val="left"/>
+      <w:pPr>
+        <w:ind w:left="5040" w:hanging="360"/>
+      </w:pPr>
+      <w:rPr>
+        <w:rFonts w:ascii="Symbol" w:hAnsi="Symbol" w:hint="default"/>
+      </w:rPr>
+    </w:lvl>
+    <w:lvl w:ilvl="7" w:tplc="04090003" w:tentative="1">
+      <w:start w:val="1"/>
+      <w:numFmt w:val="bullet"/>
+      <w:lvlText w:val="o"/>
+      <w:lvlJc w:val="left"/>
+      <w:pPr>
+        <w:ind w:left="5760" w:hanging="360"/>
+      </w:pPr>
+      <w:rPr>
+        <w:rFonts w:ascii="Courier New" w:hAnsi="Courier New" w:cs="Courier New" w:hint="default"/>
+      </w:rPr>
+    </w:lvl>
+    <w:lvl w:ilvl="8" w:tplc="04090005" w:tentative="1">
+      <w:start w:val="1"/>
+      <w:numFmt w:val="bullet"/>
+      <w:lvlText w:val=""/>
+      <w:lvlJc w:val="left"/>
+      <w:pPr>
+        <w:ind w:left="6480" w:hanging="360"/>
+      </w:pPr>
+      <w:rPr>
+        <w:rFonts w:ascii="Wingdings" w:hAnsi="Wingdings" w:hint="default"/>
+      </w:rPr>
+    </w:lvl>
+  </w:abstractNum>
+  <w:abstractNum w:abstractNumId="11" w15:restartNumberingAfterBreak="0">
     <w:nsid w:val="3F1C5AB2"/>
     <w:multiLevelType w:val="multilevel"/>
     <w:tmpl w:val="6AC0EA30"/>
@@ -28585,7 +30486,7 @@
       </w:pPr>
     </w:lvl>
   </w:abstractNum>
-  <w:abstractNum w:abstractNumId="10" w15:restartNumberingAfterBreak="0">
+  <w:abstractNum w:abstractNumId="12" w15:restartNumberingAfterBreak="0">
     <w:nsid w:val="414E1C8E"/>
     <w:multiLevelType w:val="multilevel"/>
     <w:tmpl w:val="3A5AEE50"/>
@@ -28702,7 +30603,7 @@
       </w:pPr>
     </w:lvl>
   </w:abstractNum>
-  <w:abstractNum w:abstractNumId="11" w15:restartNumberingAfterBreak="0">
+  <w:abstractNum w:abstractNumId="13" w15:restartNumberingAfterBreak="0">
     <w:nsid w:val="42C962C6"/>
     <w:multiLevelType w:val="multilevel"/>
     <w:tmpl w:val="1D26C256"/>
@@ -28815,7 +30716,7 @@
       </w:pPr>
     </w:lvl>
   </w:abstractNum>
-  <w:abstractNum w:abstractNumId="12" w15:restartNumberingAfterBreak="0">
+  <w:abstractNum w:abstractNumId="14" w15:restartNumberingAfterBreak="0">
     <w:nsid w:val="478F049A"/>
     <w:multiLevelType w:val="multilevel"/>
     <w:tmpl w:val="6AC0EA30"/>
@@ -28928,7 +30829,7 @@
       </w:pPr>
     </w:lvl>
   </w:abstractNum>
-  <w:abstractNum w:abstractNumId="13" w15:restartNumberingAfterBreak="0">
+  <w:abstractNum w:abstractNumId="15" w15:restartNumberingAfterBreak="0">
     <w:nsid w:val="4BCE633C"/>
     <w:multiLevelType w:val="multilevel"/>
     <w:tmpl w:val="6AC0EA30"/>
@@ -29041,7 +30942,7 @@
       </w:pPr>
     </w:lvl>
   </w:abstractNum>
-  <w:abstractNum w:abstractNumId="14" w15:restartNumberingAfterBreak="0">
+  <w:abstractNum w:abstractNumId="16" w15:restartNumberingAfterBreak="0">
     <w:nsid w:val="53DA067E"/>
     <w:multiLevelType w:val="multilevel"/>
     <w:tmpl w:val="76FCFE66"/>
@@ -29158,7 +31059,7 @@
       </w:pPr>
     </w:lvl>
   </w:abstractNum>
-  <w:abstractNum w:abstractNumId="15" w15:restartNumberingAfterBreak="0">
+  <w:abstractNum w:abstractNumId="17" w15:restartNumberingAfterBreak="0">
     <w:nsid w:val="56D277F2"/>
     <w:multiLevelType w:val="hybridMultilevel"/>
     <w:tmpl w:val="81ECD822"/>
@@ -29271,7 +31172,7 @@
       </w:rPr>
     </w:lvl>
   </w:abstractNum>
-  <w:abstractNum w:abstractNumId="16" w15:restartNumberingAfterBreak="0">
+  <w:abstractNum w:abstractNumId="18" w15:restartNumberingAfterBreak="0">
     <w:nsid w:val="5B4B28F1"/>
     <w:multiLevelType w:val="multilevel"/>
     <w:tmpl w:val="AC720406"/>
@@ -29416,7 +31317,120 @@
       </w:rPr>
     </w:lvl>
   </w:abstractNum>
-  <w:abstractNum w:abstractNumId="17" w15:restartNumberingAfterBreak="0">
+  <w:abstractNum w:abstractNumId="19" w15:restartNumberingAfterBreak="0">
+    <w:nsid w:val="5BFE66F6"/>
+    <w:multiLevelType w:val="hybridMultilevel"/>
+    <w:tmpl w:val="77A678A6"/>
+    <w:lvl w:ilvl="0" w:tplc="04090001">
+      <w:start w:val="1"/>
+      <w:numFmt w:val="bullet"/>
+      <w:lvlText w:val=""/>
+      <w:lvlJc w:val="left"/>
+      <w:pPr>
+        <w:ind w:left="720" w:hanging="360"/>
+      </w:pPr>
+      <w:rPr>
+        <w:rFonts w:ascii="Symbol" w:hAnsi="Symbol" w:hint="default"/>
+      </w:rPr>
+    </w:lvl>
+    <w:lvl w:ilvl="1" w:tplc="04090003" w:tentative="1">
+      <w:start w:val="1"/>
+      <w:numFmt w:val="bullet"/>
+      <w:lvlText w:val="o"/>
+      <w:lvlJc w:val="left"/>
+      <w:pPr>
+        <w:ind w:left="1440" w:hanging="360"/>
+      </w:pPr>
+      <w:rPr>
+        <w:rFonts w:ascii="Courier New" w:hAnsi="Courier New" w:cs="Courier New" w:hint="default"/>
+      </w:rPr>
+    </w:lvl>
+    <w:lvl w:ilvl="2" w:tplc="04090005" w:tentative="1">
+      <w:start w:val="1"/>
+      <w:numFmt w:val="bullet"/>
+      <w:lvlText w:val=""/>
+      <w:lvlJc w:val="left"/>
+      <w:pPr>
+        <w:ind w:left="2160" w:hanging="360"/>
+      </w:pPr>
+      <w:rPr>
+        <w:rFonts w:ascii="Wingdings" w:hAnsi="Wingdings" w:hint="default"/>
+      </w:rPr>
+    </w:lvl>
+    <w:lvl w:ilvl="3" w:tplc="04090001" w:tentative="1">
+      <w:start w:val="1"/>
+      <w:numFmt w:val="bullet"/>
+      <w:lvlText w:val=""/>
+      <w:lvlJc w:val="left"/>
+      <w:pPr>
+        <w:ind w:left="2880" w:hanging="360"/>
+      </w:pPr>
+      <w:rPr>
+        <w:rFonts w:ascii="Symbol" w:hAnsi="Symbol" w:hint="default"/>
+      </w:rPr>
+    </w:lvl>
+    <w:lvl w:ilvl="4" w:tplc="04090003" w:tentative="1">
+      <w:start w:val="1"/>
+      <w:numFmt w:val="bullet"/>
+      <w:lvlText w:val="o"/>
+      <w:lvlJc w:val="left"/>
+      <w:pPr>
+        <w:ind w:left="3600" w:hanging="360"/>
+      </w:pPr>
+      <w:rPr>
+        <w:rFonts w:ascii="Courier New" w:hAnsi="Courier New" w:cs="Courier New" w:hint="default"/>
+      </w:rPr>
+    </w:lvl>
+    <w:lvl w:ilvl="5" w:tplc="04090005" w:tentative="1">
+      <w:start w:val="1"/>
+      <w:numFmt w:val="bullet"/>
+      <w:lvlText w:val=""/>
+      <w:lvlJc w:val="left"/>
+      <w:pPr>
+        <w:ind w:left="4320" w:hanging="360"/>
+      </w:pPr>
+      <w:rPr>
+        <w:rFonts w:ascii="Wingdings" w:hAnsi="Wingdings" w:hint="default"/>
+      </w:rPr>
+    </w:lvl>
+    <w:lvl w:ilvl="6" w:tplc="04090001" w:tentative="1">
+      <w:start w:val="1"/>
+      <w:numFmt w:val="bullet"/>
+      <w:lvlText w:val=""/>
+      <w:lvlJc w:val="left"/>
+      <w:pPr>
+        <w:ind w:left="5040" w:hanging="360"/>
+      </w:pPr>
+      <w:rPr>
+        <w:rFonts w:ascii="Symbol" w:hAnsi="Symbol" w:hint="default"/>
+      </w:rPr>
+    </w:lvl>
+    <w:lvl w:ilvl="7" w:tplc="04090003" w:tentative="1">
+      <w:start w:val="1"/>
+      <w:numFmt w:val="bullet"/>
+      <w:lvlText w:val="o"/>
+      <w:lvlJc w:val="left"/>
+      <w:pPr>
+        <w:ind w:left="5760" w:hanging="360"/>
+      </w:pPr>
+      <w:rPr>
+        <w:rFonts w:ascii="Courier New" w:hAnsi="Courier New" w:cs="Courier New" w:hint="default"/>
+      </w:rPr>
+    </w:lvl>
+    <w:lvl w:ilvl="8" w:tplc="04090005" w:tentative="1">
+      <w:start w:val="1"/>
+      <w:numFmt w:val="bullet"/>
+      <w:lvlText w:val=""/>
+      <w:lvlJc w:val="left"/>
+      <w:pPr>
+        <w:ind w:left="6480" w:hanging="360"/>
+      </w:pPr>
+      <w:rPr>
+        <w:rFonts w:ascii="Wingdings" w:hAnsi="Wingdings" w:hint="default"/>
+      </w:rPr>
+    </w:lvl>
+  </w:abstractNum>
+  <w:abstractNum w:abstractNumId="20" w15:restartNumberingAfterBreak="0">
     <w:nsid w:val="618E4972"/>
     <w:multiLevelType w:val="multilevel"/>
     <w:tmpl w:val="6AC0EA30"/>
@@ -29529,7 +31543,7 @@
       </w:pPr>
     </w:lvl>
   </w:abstractNum>
-  <w:abstractNum w:abstractNumId="18" w15:restartNumberingAfterBreak="0">
+  <w:abstractNum w:abstractNumId="21" w15:restartNumberingAfterBreak="0">
     <w:nsid w:val="61BC2E79"/>
     <w:multiLevelType w:val="multilevel"/>
     <w:tmpl w:val="09A42F82"/>
@@ -29642,7 +31656,7 @@
       </w:pPr>
     </w:lvl>
   </w:abstractNum>
-  <w:abstractNum w:abstractNumId="19" w15:restartNumberingAfterBreak="0">
+  <w:abstractNum w:abstractNumId="22" w15:restartNumberingAfterBreak="0">
     <w:nsid w:val="63AB56E3"/>
     <w:multiLevelType w:val="multilevel"/>
     <w:tmpl w:val="2B2210D4"/>
@@ -29755,7 +31769,7 @@
       </w:pPr>
     </w:lvl>
   </w:abstractNum>
-  <w:abstractNum w:abstractNumId="20" w15:restartNumberingAfterBreak="0">
+  <w:abstractNum w:abstractNumId="23" w15:restartNumberingAfterBreak="0">
     <w:nsid w:val="64F42656"/>
     <w:multiLevelType w:val="multilevel"/>
     <w:tmpl w:val="BBD20102"/>
@@ -29904,7 +31918,156 @@
       </w:rPr>
     </w:lvl>
   </w:abstractNum>
-  <w:abstractNum w:abstractNumId="21" w15:restartNumberingAfterBreak="0">
+  <w:abstractNum w:abstractNumId="24" w15:restartNumberingAfterBreak="0">
+    <w:nsid w:val="681663B8"/>
+    <w:multiLevelType w:val="multilevel"/>
+    <w:tmpl w:val="B346FE10"/>
+    <w:lvl w:ilvl="0">
+      <w:start w:val="1"/>
+      <w:numFmt w:val="bullet"/>
+      <w:lvlText w:val=""/>
+      <w:lvlJc w:val="left"/>
+      <w:pPr>
+        <w:tabs>
+          <w:tab w:val="num" w:pos="720"/>
+        </w:tabs>
+        <w:ind w:left="720" w:hanging="360"/>
+      </w:pPr>
+      <w:rPr>
+        <w:rFonts w:ascii="Symbol" w:hAnsi="Symbol" w:hint="default"/>
+        <w:sz w:val="20"/>
+      </w:rPr>
+    </w:lvl>
+    <w:lvl w:ilvl="1" w:tentative="1">
+      <w:start w:val="1"/>
+      <w:numFmt w:val="bullet"/>
+      <w:lvlText w:val="o"/>
+      <w:lvlJc w:val="left"/>
+      <w:pPr>
+        <w:tabs>
+          <w:tab w:val="num" w:pos="1440"/>
+        </w:tabs>
+        <w:ind w:left="1440" w:hanging="360"/>
+      </w:pPr>
+      <w:rPr>
+        <w:rFonts w:ascii="Courier New" w:hAnsi="Courier New" w:hint="default"/>
+        <w:sz w:val="20"/>
+      </w:rPr>
+    </w:lvl>
+    <w:lvl w:ilvl="2" w:tentative="1">
+      <w:start w:val="1"/>
+      <w:numFmt w:val="bullet"/>
+      <w:lvlText w:val=""/>
+      <w:lvlJc w:val="left"/>
+      <w:pPr>
+        <w:tabs>
+          <w:tab w:val="num" w:pos="2160"/>
+        </w:tabs>
+        <w:ind w:left="2160" w:hanging="360"/>
+      </w:pPr>
+      <w:rPr>
+        <w:rFonts w:ascii="Wingdings" w:hAnsi="Wingdings" w:hint="default"/>
+        <w:sz w:val="20"/>
+      </w:rPr>
+    </w:lvl>
+    <w:lvl w:ilvl="3" w:tentative="1">
+      <w:start w:val="1"/>
+      <w:numFmt w:val="bullet"/>
+      <w:lvlText w:val=""/>
+      <w:lvlJc w:val="left"/>
+      <w:pPr>
+        <w:tabs>
+          <w:tab w:val="num" w:pos="2880"/>
+        </w:tabs>
+        <w:ind w:left="2880" w:hanging="360"/>
+      </w:pPr>
+      <w:rPr>
+        <w:rFonts w:ascii="Wingdings" w:hAnsi="Wingdings" w:hint="default"/>
+        <w:sz w:val="20"/>
+      </w:rPr>
+    </w:lvl>
+    <w:lvl w:ilvl="4" w:tentative="1">
+      <w:start w:val="1"/>
+      <w:numFmt w:val="bullet"/>
+      <w:lvlText w:val=""/>
+      <w:lvlJc w:val="left"/>
+      <w:pPr>
+        <w:tabs>
+          <w:tab w:val="num" w:pos="3600"/>
+        </w:tabs>
+        <w:ind w:left="3600" w:hanging="360"/>
+      </w:pPr>
+      <w:rPr>
+        <w:rFonts w:ascii="Wingdings" w:hAnsi="Wingdings" w:hint="default"/>
+        <w:sz w:val="20"/>
+      </w:rPr>
+    </w:lvl>
+    <w:lvl w:ilvl="5" w:tentative="1">
+      <w:start w:val="1"/>
+      <w:numFmt w:val="bullet"/>
+      <w:lvlText w:val=""/>
+      <w:lvlJc w:val="left"/>
+      <w:pPr>
+        <w:tabs>
+          <w:tab w:val="num" w:pos="4320"/>
+        </w:tabs>
+        <w:ind w:left="4320" w:hanging="360"/>
+      </w:pPr>
+      <w:rPr>
+        <w:rFonts w:ascii="Wingdings" w:hAnsi="Wingdings" w:hint="default"/>
+        <w:sz w:val="20"/>
+      </w:rPr>
+    </w:lvl>
+    <w:lvl w:ilvl="6" w:tentative="1">
+      <w:start w:val="1"/>
+      <w:numFmt w:val="bullet"/>
+      <w:lvlText w:val=""/>
+      <w:lvlJc w:val="left"/>
+      <w:pPr>
+        <w:tabs>
+          <w:tab w:val="num" w:pos="5040"/>
+        </w:tabs>
+        <w:ind w:left="5040" w:hanging="360"/>
+      </w:pPr>
+      <w:rPr>
+        <w:rFonts w:ascii="Wingdings" w:hAnsi="Wingdings" w:hint="default"/>
+        <w:sz w:val="20"/>
+      </w:rPr>
+    </w:lvl>
+    <w:lvl w:ilvl="7" w:tentative="1">
+      <w:start w:val="1"/>
+      <w:numFmt w:val="bullet"/>
+      <w:lvlText w:val=""/>
+      <w:lvlJc w:val="left"/>
+      <w:pPr>
+        <w:tabs>
+          <w:tab w:val="num" w:pos="5760"/>
+        </w:tabs>
+        <w:ind w:left="5760" w:hanging="360"/>
+      </w:pPr>
+      <w:rPr>
+        <w:rFonts w:ascii="Wingdings" w:hAnsi="Wingdings" w:hint="default"/>
+        <w:sz w:val="20"/>
+      </w:rPr>
+    </w:lvl>
+    <w:lvl w:ilvl="8" w:tentative="1">
+      <w:start w:val="1"/>
+      <w:numFmt w:val="bullet"/>
+      <w:lvlText w:val=""/>
+      <w:lvlJc w:val="left"/>
+      <w:pPr>
+        <w:tabs>
+          <w:tab w:val="num" w:pos="6480"/>
+        </w:tabs>
+        <w:ind w:left="6480" w:hanging="360"/>
+      </w:pPr>
+      <w:rPr>
+        <w:rFonts w:ascii="Wingdings" w:hAnsi="Wingdings" w:hint="default"/>
+        <w:sz w:val="20"/>
+      </w:rPr>
+    </w:lvl>
+  </w:abstractNum>
+  <w:abstractNum w:abstractNumId="25" w15:restartNumberingAfterBreak="0">
     <w:nsid w:val="6A656225"/>
     <w:multiLevelType w:val="hybridMultilevel"/>
     <w:tmpl w:val="FA0C4B44"/>
@@ -30017,7 +32180,7 @@
       </w:rPr>
     </w:lvl>
   </w:abstractNum>
-  <w:abstractNum w:abstractNumId="22" w15:restartNumberingAfterBreak="0">
+  <w:abstractNum w:abstractNumId="26" w15:restartNumberingAfterBreak="0">
     <w:nsid w:val="6F042BCA"/>
     <w:multiLevelType w:val="hybridMultilevel"/>
     <w:tmpl w:val="19A2B794"/>
@@ -30130,7 +32293,7 @@
       </w:rPr>
     </w:lvl>
   </w:abstractNum>
-  <w:abstractNum w:abstractNumId="23" w15:restartNumberingAfterBreak="0">
+  <w:abstractNum w:abstractNumId="27" w15:restartNumberingAfterBreak="0">
     <w:nsid w:val="7071745F"/>
     <w:multiLevelType w:val="multilevel"/>
     <w:tmpl w:val="487C485C"/>
@@ -30243,7 +32406,7 @@
       </w:pPr>
     </w:lvl>
   </w:abstractNum>
-  <w:abstractNum w:abstractNumId="24" w15:restartNumberingAfterBreak="0">
+  <w:abstractNum w:abstractNumId="28" w15:restartNumberingAfterBreak="0">
     <w:nsid w:val="74F36BDD"/>
     <w:multiLevelType w:val="multilevel"/>
     <w:tmpl w:val="6AC0EA30"/>
@@ -30367,73 +32530,85 @@
     <w:abstractNumId w:val="1"/>
   </w:num>
   <w:num w:numId="3" w16cid:durableId="2104255331">
-    <w:abstractNumId w:val="18"/>
+    <w:abstractNumId w:val="21"/>
   </w:num>
   <w:num w:numId="4" w16cid:durableId="2101441214">
     <w:abstractNumId w:val="2"/>
   </w:num>
   <w:num w:numId="5" w16cid:durableId="1790860285">
-    <w:abstractNumId w:val="19"/>
+    <w:abstractNumId w:val="22"/>
   </w:num>
   <w:num w:numId="6" w16cid:durableId="1713340121">
+    <w:abstractNumId w:val="8"/>
+  </w:num>
+  <w:num w:numId="7" w16cid:durableId="1226835057">
+    <w:abstractNumId w:val="15"/>
+  </w:num>
+  <w:num w:numId="8" w16cid:durableId="1358119510">
+    <w:abstractNumId w:val="20"/>
+  </w:num>
+  <w:num w:numId="9" w16cid:durableId="1997486944">
+    <w:abstractNumId w:val="9"/>
+  </w:num>
+  <w:num w:numId="10" w16cid:durableId="1051463474">
+    <w:abstractNumId w:val="14"/>
+  </w:num>
+  <w:num w:numId="11" w16cid:durableId="821194944">
+    <w:abstractNumId w:val="11"/>
+  </w:num>
+  <w:num w:numId="12" w16cid:durableId="57091109">
+    <w:abstractNumId w:val="23"/>
+  </w:num>
+  <w:num w:numId="13" w16cid:durableId="1442260144">
+    <w:abstractNumId w:val="28"/>
+  </w:num>
+  <w:num w:numId="14" w16cid:durableId="1936589279">
+    <w:abstractNumId w:val="13"/>
+  </w:num>
+  <w:num w:numId="15" w16cid:durableId="1849056039">
+    <w:abstractNumId w:val="18"/>
+  </w:num>
+  <w:num w:numId="16" w16cid:durableId="339165490">
+    <w:abstractNumId w:val="16"/>
+  </w:num>
+  <w:num w:numId="17" w16cid:durableId="1237133890">
+    <w:abstractNumId w:val="5"/>
+  </w:num>
+  <w:num w:numId="18" w16cid:durableId="769816771">
+    <w:abstractNumId w:val="27"/>
+  </w:num>
+  <w:num w:numId="19" w16cid:durableId="1395931905">
     <w:abstractNumId w:val="7"/>
   </w:num>
-  <w:num w:numId="7" w16cid:durableId="1226835057">
-    <w:abstractNumId w:val="13"/>
-  </w:num>
-  <w:num w:numId="8" w16cid:durableId="1358119510">
-    <w:abstractNumId w:val="17"/>
-  </w:num>
-  <w:num w:numId="9" w16cid:durableId="1997486944">
-    <w:abstractNumId w:val="8"/>
-  </w:num>
-  <w:num w:numId="10" w16cid:durableId="1051463474">
+  <w:num w:numId="20" w16cid:durableId="172108532">
     <w:abstractNumId w:val="12"/>
   </w:num>
-  <w:num w:numId="11" w16cid:durableId="821194944">
-    <w:abstractNumId w:val="9"/>
-  </w:num>
-  <w:num w:numId="12" w16cid:durableId="57091109">
-    <w:abstractNumId w:val="20"/>
-  </w:num>
-  <w:num w:numId="13" w16cid:durableId="1442260144">
-    <w:abstractNumId w:val="24"/>
-  </w:num>
-  <w:num w:numId="14" w16cid:durableId="1936589279">
-    <w:abstractNumId w:val="11"/>
-  </w:num>
-  <w:num w:numId="15" w16cid:durableId="1849056039">
-    <w:abstractNumId w:val="16"/>
-  </w:num>
-  <w:num w:numId="16" w16cid:durableId="339165490">
-    <w:abstractNumId w:val="14"/>
-  </w:num>
-  <w:num w:numId="17" w16cid:durableId="1237133890">
-    <w:abstractNumId w:val="4"/>
-  </w:num>
-  <w:num w:numId="18" w16cid:durableId="769816771">
-    <w:abstractNumId w:val="23"/>
-  </w:num>
-  <w:num w:numId="19" w16cid:durableId="1395931905">
+  <w:num w:numId="21" w16cid:durableId="1530026751">
     <w:abstractNumId w:val="6"/>
   </w:num>
-  <w:num w:numId="20" w16cid:durableId="172108532">
-    <w:abstractNumId w:val="10"/>
-  </w:num>
-  <w:num w:numId="21" w16cid:durableId="1530026751">
-    <w:abstractNumId w:val="5"/>
-  </w:num>
   <w:num w:numId="22" w16cid:durableId="333261785">
-    <w:abstractNumId w:val="21"/>
+    <w:abstractNumId w:val="25"/>
   </w:num>
   <w:num w:numId="23" w16cid:durableId="1631284637">
-    <w:abstractNumId w:val="22"/>
+    <w:abstractNumId w:val="26"/>
   </w:num>
   <w:num w:numId="24" w16cid:durableId="340671106">
-    <w:abstractNumId w:val="15"/>
+    <w:abstractNumId w:val="17"/>
   </w:num>
   <w:num w:numId="25" w16cid:durableId="118384376">
     <w:abstractNumId w:val="0"/>
+  </w:num>
+  <w:num w:numId="26" w16cid:durableId="925192084">
+    <w:abstractNumId w:val="24"/>
+  </w:num>
+  <w:num w:numId="27" w16cid:durableId="1633320592">
+    <w:abstractNumId w:val="10"/>
+  </w:num>
+  <w:num w:numId="28" w16cid:durableId="1549951689">
+    <w:abstractNumId w:val="4"/>
+  </w:num>
+  <w:num w:numId="29" w16cid:durableId="311255205">
+    <w:abstractNumId w:val="19"/>
   </w:num>
 </w:numbering>
 </file>
@@ -31444,7 +33619,6 @@
     <w:name w:val="Normal (Web)"/>
     <w:basedOn w:val="Normal"/>
     <w:uiPriority w:val="99"/>
-    <w:semiHidden/>
     <w:unhideWhenUsed/>
     <w:rsid w:val="009A1D60"/>
     <w:pPr>
@@ -31536,6 +33710,18 @@
     <w:name w:val="referencebody"/>
     <w:basedOn w:val="DefaultParagraphFont"/>
     <w:rsid w:val="00D4721F"/>
+  </w:style>
+  <w:style w:type="character" w:styleId="HTMLCite">
+    <w:name w:val="HTML Cite"/>
+    <w:basedOn w:val="DefaultParagraphFont"/>
+    <w:uiPriority w:val="99"/>
+    <w:semiHidden/>
+    <w:unhideWhenUsed/>
+    <w:rsid w:val="00E974D9"/>
+    <w:rPr>
+      <w:i/>
+      <w:iCs/>
+    </w:rPr>
   </w:style>
 </w:styles>
 </file>

</xml_diff>